<commit_message>
6/4/22 - Submit exercises 0.1-0.6
</commit_message>
<xml_diff>
--- a/fullStackOpen-notes.docx
+++ b/fullStackOpen-notes.docx
@@ -16,15 +16,7 @@
         </w:numPr>
       </w:pPr>
       <w:r>
-        <w:t xml:space="preserve">An intro to modern web application development with JavaScript, through building single page applications with ReactJS, using REST APIs built with Node.JS (and </w:t>
-      </w:r>
-      <w:proofErr w:type="spellStart"/>
-      <w:r>
-        <w:t>GraphQL</w:t>
-      </w:r>
-      <w:proofErr w:type="spellEnd"/>
-      <w:r>
-        <w:t xml:space="preserve">, modern alternative to REST APIs). </w:t>
+        <w:t xml:space="preserve">An intro to modern web application development with JavaScript, through building single page applications with ReactJS, using REST APIs built with Node.JS (and GraphQL, modern alternative to REST APIs). </w:t>
       </w:r>
     </w:p>
     <w:p>
@@ -36,15 +28,7 @@
         </w:numPr>
       </w:pPr>
       <w:r>
-        <w:t xml:space="preserve">The course also covers testing, </w:t>
-      </w:r>
-      <w:proofErr w:type="gramStart"/>
-      <w:r>
-        <w:t>configuration</w:t>
-      </w:r>
-      <w:proofErr w:type="gramEnd"/>
-      <w:r>
-        <w:t xml:space="preserve"> and environment management, using MongoDB for storing application data</w:t>
+        <w:t>The course also covers testing, configuration and environment management, using MongoDB for storing application data</w:t>
       </w:r>
     </w:p>
     <w:p>
@@ -228,11 +212,9 @@
           <w:numId w:val="2"/>
         </w:numPr>
       </w:pPr>
-      <w:proofErr w:type="spellStart"/>
       <w:r>
         <w:t>GraphQL</w:t>
       </w:r>
-      <w:proofErr w:type="spellEnd"/>
     </w:p>
     <w:p>
       <w:pPr>
@@ -301,6 +283,4197 @@
       </w:pPr>
       <w:r>
         <w:t>Fundamentals of web apps</w:t>
+      </w:r>
+    </w:p>
+    <w:p/>
+    <w:p>
+      <w:r>
+        <w:t>Setting up repo via Git / Github</w:t>
+      </w:r>
+    </w:p>
+    <w:p>
+      <w:pPr>
+        <w:pStyle w:val="ListParagraph"/>
+        <w:numPr>
+          <w:ilvl w:val="0"/>
+          <w:numId w:val="3"/>
+        </w:numPr>
+      </w:pPr>
+      <w:r>
+        <w:t>Commands used</w:t>
+      </w:r>
+    </w:p>
+    <w:p>
+      <w:pPr>
+        <w:pStyle w:val="ListParagraph"/>
+        <w:numPr>
+          <w:ilvl w:val="1"/>
+          <w:numId w:val="3"/>
+        </w:numPr>
+      </w:pPr>
+      <w:r>
+        <w:t>Cd / dir</w:t>
+      </w:r>
+    </w:p>
+    <w:p>
+      <w:pPr>
+        <w:pStyle w:val="ListParagraph"/>
+        <w:numPr>
+          <w:ilvl w:val="0"/>
+          <w:numId w:val="3"/>
+        </w:numPr>
+      </w:pPr>
+      <w:r>
+        <w:t>Git add / git status – checking which files are tracked, adding files for Git to track</w:t>
+      </w:r>
+    </w:p>
+    <w:p>
+      <w:pPr>
+        <w:pStyle w:val="ListParagraph"/>
+        <w:numPr>
+          <w:ilvl w:val="0"/>
+          <w:numId w:val="3"/>
+        </w:numPr>
+      </w:pPr>
+      <w:r>
+        <w:t>Git commit -m</w:t>
+      </w:r>
+    </w:p>
+    <w:p>
+      <w:pPr>
+        <w:pStyle w:val="ListParagraph"/>
+        <w:numPr>
+          <w:ilvl w:val="0"/>
+          <w:numId w:val="3"/>
+        </w:numPr>
+      </w:pPr>
+      <w:r>
+        <w:t xml:space="preserve">Create new branch - </w:t>
+      </w:r>
+      <w:r>
+        <w:t>git checkout -b &lt;my branch name&gt;.</w:t>
+      </w:r>
+    </w:p>
+    <w:p>
+      <w:pPr>
+        <w:pStyle w:val="ListParagraph"/>
+        <w:numPr>
+          <w:ilvl w:val="0"/>
+          <w:numId w:val="3"/>
+        </w:numPr>
+      </w:pPr>
+      <w:r>
+        <w:t>Git branch – check for branches</w:t>
+      </w:r>
+    </w:p>
+    <w:p>
+      <w:pPr>
+        <w:pStyle w:val="ListParagraph"/>
+        <w:numPr>
+          <w:ilvl w:val="0"/>
+          <w:numId w:val="3"/>
+        </w:numPr>
+      </w:pPr>
+      <w:r>
+        <w:t>Sync with Github</w:t>
+      </w:r>
+    </w:p>
+    <w:p>
+      <w:pPr>
+        <w:pStyle w:val="ListParagraph"/>
+        <w:numPr>
+          <w:ilvl w:val="1"/>
+          <w:numId w:val="3"/>
+        </w:numPr>
+      </w:pPr>
+      <w:r>
+        <w:t xml:space="preserve">git remote add origin </w:t>
+      </w:r>
+      <w:hyperlink r:id="rId5" w:history="1">
+        <w:r>
+          <w:rPr>
+            <w:rStyle w:val="Hyperlink"/>
+          </w:rPr>
+          <w:t>https://github.com/JulianGoh/fullStackOpen-ReactCourse.git</w:t>
+        </w:r>
+      </w:hyperlink>
+    </w:p>
+    <w:p>
+      <w:pPr>
+        <w:pStyle w:val="ListParagraph"/>
+        <w:numPr>
+          <w:ilvl w:val="1"/>
+          <w:numId w:val="3"/>
+        </w:numPr>
+      </w:pPr>
+      <w:r>
+        <w:t>git branch -M main</w:t>
+      </w:r>
+    </w:p>
+    <w:p>
+      <w:pPr>
+        <w:pStyle w:val="ListParagraph"/>
+        <w:numPr>
+          <w:ilvl w:val="1"/>
+          <w:numId w:val="3"/>
+        </w:numPr>
+      </w:pPr>
+      <w:r>
+        <w:t>git push -u origin main</w:t>
+      </w:r>
+    </w:p>
+    <w:p>
+      <w:r>
+        <w:lastRenderedPageBreak/>
+        <w:t>HTTP GET</w:t>
+      </w:r>
+    </w:p>
+    <w:p>
+      <w:pPr>
+        <w:pStyle w:val="ListParagraph"/>
+        <w:numPr>
+          <w:ilvl w:val="0"/>
+          <w:numId w:val="5"/>
+        </w:numPr>
+      </w:pPr>
+      <w:r>
+        <w:t>Using the Chrome Developer console</w:t>
+      </w:r>
+    </w:p>
+    <w:p>
+      <w:pPr>
+        <w:pStyle w:val="ListParagraph"/>
+        <w:numPr>
+          <w:ilvl w:val="1"/>
+          <w:numId w:val="5"/>
+        </w:numPr>
+      </w:pPr>
+      <w:r>
+        <w:t>Request / response infrastructure – browser first sends a HTTP GET request to the server to fetch the html code/png image then the browser renders the html and the image to the screen</w:t>
+      </w:r>
+    </w:p>
+    <w:p>
+      <w:pPr>
+        <w:pStyle w:val="ListParagraph"/>
+        <w:numPr>
+          <w:ilvl w:val="1"/>
+          <w:numId w:val="5"/>
+        </w:numPr>
+      </w:pPr>
+      <w:r>
+        <w:t>Request / response “headers”</w:t>
+      </w:r>
+    </w:p>
+    <w:p>
+      <w:pPr>
+        <w:pStyle w:val="ListParagraph"/>
+        <w:numPr>
+          <w:ilvl w:val="1"/>
+          <w:numId w:val="5"/>
+        </w:numPr>
+      </w:pPr>
+      <w:r>
+        <w:rPr>
+          <w:noProof/>
+        </w:rPr>
+        <w:drawing>
+          <wp:inline distT="0" distB="0" distL="0" distR="0" wp14:anchorId="044339FE" wp14:editId="22148530">
+            <wp:extent cx="3800723" cy="3281416"/>
+            <wp:effectExtent l="0" t="0" r="0" b="0"/>
+            <wp:docPr id="1" name="Picture 1"/>
+            <wp:cNvGraphicFramePr>
+              <a:graphicFrameLocks xmlns:a="http://schemas.openxmlformats.org/drawingml/2006/main" noChangeAspect="1"/>
+            </wp:cNvGraphicFramePr>
+            <a:graphic xmlns:a="http://schemas.openxmlformats.org/drawingml/2006/main">
+              <a:graphicData uri="http://schemas.openxmlformats.org/drawingml/2006/picture">
+                <pic:pic xmlns:pic="http://schemas.openxmlformats.org/drawingml/2006/picture">
+                  <pic:nvPicPr>
+                    <pic:cNvPr id="1" name=""/>
+                    <pic:cNvPicPr/>
+                  </pic:nvPicPr>
+                  <pic:blipFill>
+                    <a:blip r:embed="rId6"/>
+                    <a:stretch>
+                      <a:fillRect/>
+                    </a:stretch>
+                  </pic:blipFill>
+                  <pic:spPr>
+                    <a:xfrm>
+                      <a:off x="0" y="0"/>
+                      <a:ext cx="3801066" cy="3281712"/>
+                    </a:xfrm>
+                    <a:prstGeom prst="rect">
+                      <a:avLst/>
+                    </a:prstGeom>
+                  </pic:spPr>
+                </pic:pic>
+              </a:graphicData>
+            </a:graphic>
+          </wp:inline>
+        </w:drawing>
+      </w:r>
+    </w:p>
+    <w:p>
+      <w:pPr>
+        <w:pStyle w:val="ListParagraph"/>
+        <w:numPr>
+          <w:ilvl w:val="1"/>
+          <w:numId w:val="5"/>
+        </w:numPr>
+      </w:pPr>
+      <w:r>
+        <w:t>Sequence of events</w:t>
+      </w:r>
+    </w:p>
+    <w:p>
+      <w:pPr>
+        <w:pStyle w:val="ListParagraph"/>
+        <w:numPr>
+          <w:ilvl w:val="1"/>
+          <w:numId w:val="5"/>
+        </w:numPr>
+      </w:pPr>
+      <w:r>
+        <w:rPr>
+          <w:noProof/>
+        </w:rPr>
+        <w:drawing>
+          <wp:inline distT="0" distB="0" distL="0" distR="0" wp14:anchorId="7091B0DA" wp14:editId="41F3C68A">
+            <wp:extent cx="4675367" cy="1683464"/>
+            <wp:effectExtent l="0" t="0" r="0" b="0"/>
+            <wp:docPr id="2" name="Picture 2" descr="fullstack content"/>
+            <wp:cNvGraphicFramePr>
+              <a:graphicFrameLocks xmlns:a="http://schemas.openxmlformats.org/drawingml/2006/main" noChangeAspect="1"/>
+            </wp:cNvGraphicFramePr>
+            <a:graphic xmlns:a="http://schemas.openxmlformats.org/drawingml/2006/main">
+              <a:graphicData uri="http://schemas.openxmlformats.org/drawingml/2006/picture">
+                <pic:pic xmlns:pic="http://schemas.openxmlformats.org/drawingml/2006/picture">
+                  <pic:nvPicPr>
+                    <pic:cNvPr id="0" name="Picture 1" descr="fullstack content"/>
+                    <pic:cNvPicPr>
+                      <a:picLocks noChangeAspect="1" noChangeArrowheads="1"/>
+                    </pic:cNvPicPr>
+                  </pic:nvPicPr>
+                  <pic:blipFill>
+                    <a:blip r:embed="rId7">
+                      <a:extLst>
+                        <a:ext uri="{28A0092B-C50C-407E-A947-70E740481C1C}">
+                          <a14:useLocalDpi xmlns:a14="http://schemas.microsoft.com/office/drawing/2010/main" val="0"/>
+                        </a:ext>
+                      </a:extLst>
+                    </a:blip>
+                    <a:srcRect/>
+                    <a:stretch>
+                      <a:fillRect/>
+                    </a:stretch>
+                  </pic:blipFill>
+                  <pic:spPr bwMode="auto">
+                    <a:xfrm>
+                      <a:off x="0" y="0"/>
+                      <a:ext cx="4678538" cy="1684606"/>
+                    </a:xfrm>
+                    <a:prstGeom prst="rect">
+                      <a:avLst/>
+                    </a:prstGeom>
+                    <a:noFill/>
+                    <a:ln>
+                      <a:noFill/>
+                    </a:ln>
+                  </pic:spPr>
+                </pic:pic>
+              </a:graphicData>
+            </a:graphic>
+          </wp:inline>
+        </w:drawing>
+      </w:r>
+    </w:p>
+    <w:p>
+      <w:pPr>
+        <w:pStyle w:val="ListParagraph"/>
+        <w:numPr>
+          <w:ilvl w:val="1"/>
+          <w:numId w:val="5"/>
+        </w:numPr>
+      </w:pPr>
+      <w:r>
+        <w:t>The HTML looks like this:</w:t>
+      </w:r>
+    </w:p>
+    <w:p>
+      <w:pPr>
+        <w:pStyle w:val="ListParagraph"/>
+        <w:numPr>
+          <w:ilvl w:val="0"/>
+          <w:numId w:val="5"/>
+        </w:numPr>
+        <w:shd w:val="clear" w:color="auto" w:fill="33332D"/>
+        <w:tabs>
+          <w:tab w:val="left" w:pos="916"/>
+          <w:tab w:val="left" w:pos="1832"/>
+          <w:tab w:val="left" w:pos="2748"/>
+          <w:tab w:val="left" w:pos="3664"/>
+          <w:tab w:val="left" w:pos="4580"/>
+          <w:tab w:val="left" w:pos="5496"/>
+          <w:tab w:val="left" w:pos="6412"/>
+          <w:tab w:val="left" w:pos="7328"/>
+          <w:tab w:val="left" w:pos="8244"/>
+          <w:tab w:val="left" w:pos="9160"/>
+          <w:tab w:val="left" w:pos="10076"/>
+          <w:tab w:val="left" w:pos="10992"/>
+          <w:tab w:val="left" w:pos="11908"/>
+          <w:tab w:val="left" w:pos="12824"/>
+          <w:tab w:val="left" w:pos="13740"/>
+          <w:tab w:val="left" w:pos="14656"/>
+        </w:tabs>
+        <w:spacing w:after="0" w:line="240" w:lineRule="auto"/>
+        <w:rPr>
+          <w:rFonts w:ascii="Consolas" w:eastAsia="Times New Roman" w:hAnsi="Consolas" w:cs="Courier New"/>
+          <w:color w:val="FFFFFF"/>
+          <w:sz w:val="20"/>
+          <w:szCs w:val="20"/>
+          <w:lang w:eastAsia="en-AU"/>
+        </w:rPr>
+      </w:pPr>
+      <w:r>
+        <w:rPr>
+          <w:rFonts w:ascii="Consolas" w:eastAsia="Times New Roman" w:hAnsi="Consolas" w:cs="Courier New"/>
+          <w:color w:val="D1949E"/>
+          <w:sz w:val="20"/>
+          <w:szCs w:val="20"/>
+          <w:lang w:eastAsia="en-AU"/>
+        </w:rPr>
+        <w:t>const</w:t>
+      </w:r>
+      <w:r>
+        <w:rPr>
+          <w:rFonts w:ascii="Consolas" w:eastAsia="Times New Roman" w:hAnsi="Consolas" w:cs="Courier New"/>
+          <w:color w:val="FFFFFF"/>
+          <w:sz w:val="20"/>
+          <w:szCs w:val="20"/>
+          <w:lang w:eastAsia="en-AU"/>
+        </w:rPr>
+        <w:t xml:space="preserve"> getFrontPageHtml </w:t>
+      </w:r>
+      <w:r>
+        <w:rPr>
+          <w:rFonts w:ascii="Consolas" w:eastAsia="Times New Roman" w:hAnsi="Consolas" w:cs="Courier New"/>
+          <w:color w:val="F5B83D"/>
+          <w:sz w:val="20"/>
+          <w:szCs w:val="20"/>
+          <w:lang w:eastAsia="en-AU"/>
+        </w:rPr>
+        <w:t>=</w:t>
+      </w:r>
+      <w:r>
+        <w:rPr>
+          <w:rFonts w:ascii="Consolas" w:eastAsia="Times New Roman" w:hAnsi="Consolas" w:cs="Courier New"/>
+          <w:color w:val="FFFFFF"/>
+          <w:sz w:val="20"/>
+          <w:szCs w:val="20"/>
+          <w:lang w:eastAsia="en-AU"/>
+        </w:rPr>
+        <w:t xml:space="preserve"> (noteCount) </w:t>
+      </w:r>
+      <w:r>
+        <w:rPr>
+          <w:rFonts w:ascii="Consolas" w:eastAsia="Times New Roman" w:hAnsi="Consolas" w:cs="Courier New"/>
+          <w:color w:val="F5B83D"/>
+          <w:sz w:val="20"/>
+          <w:szCs w:val="20"/>
+          <w:lang w:eastAsia="en-AU"/>
+        </w:rPr>
+        <w:t>=&gt;</w:t>
+      </w:r>
+      <w:r>
+        <w:rPr>
+          <w:rFonts w:ascii="Consolas" w:eastAsia="Times New Roman" w:hAnsi="Consolas" w:cs="Courier New"/>
+          <w:color w:val="FFFFFF"/>
+          <w:sz w:val="20"/>
+          <w:szCs w:val="20"/>
+          <w:lang w:eastAsia="en-AU"/>
+        </w:rPr>
+        <w:t xml:space="preserve"> {</w:t>
+      </w:r>
+    </w:p>
+    <w:p>
+      <w:pPr>
+        <w:pStyle w:val="ListParagraph"/>
+        <w:numPr>
+          <w:ilvl w:val="0"/>
+          <w:numId w:val="5"/>
+        </w:numPr>
+        <w:shd w:val="clear" w:color="auto" w:fill="33332D"/>
+        <w:tabs>
+          <w:tab w:val="left" w:pos="916"/>
+          <w:tab w:val="left" w:pos="1832"/>
+          <w:tab w:val="left" w:pos="2748"/>
+          <w:tab w:val="left" w:pos="3664"/>
+          <w:tab w:val="left" w:pos="4580"/>
+          <w:tab w:val="left" w:pos="5496"/>
+          <w:tab w:val="left" w:pos="6412"/>
+          <w:tab w:val="left" w:pos="7328"/>
+          <w:tab w:val="left" w:pos="8244"/>
+          <w:tab w:val="left" w:pos="9160"/>
+          <w:tab w:val="left" w:pos="10076"/>
+          <w:tab w:val="left" w:pos="10992"/>
+          <w:tab w:val="left" w:pos="11908"/>
+          <w:tab w:val="left" w:pos="12824"/>
+          <w:tab w:val="left" w:pos="13740"/>
+          <w:tab w:val="left" w:pos="14656"/>
+        </w:tabs>
+        <w:spacing w:after="0" w:line="240" w:lineRule="auto"/>
+        <w:rPr>
+          <w:rFonts w:ascii="Consolas" w:eastAsia="Times New Roman" w:hAnsi="Consolas" w:cs="Courier New"/>
+          <w:color w:val="BDE052"/>
+          <w:sz w:val="20"/>
+          <w:szCs w:val="20"/>
+          <w:lang w:eastAsia="en-AU"/>
+        </w:rPr>
+      </w:pPr>
+      <w:r>
+        <w:rPr>
+          <w:rFonts w:ascii="Consolas" w:eastAsia="Times New Roman" w:hAnsi="Consolas" w:cs="Courier New"/>
+          <w:color w:val="FFFFFF"/>
+          <w:sz w:val="20"/>
+          <w:szCs w:val="20"/>
+          <w:lang w:eastAsia="en-AU"/>
+        </w:rPr>
+        <w:t xml:space="preserve">  </w:t>
+      </w:r>
+      <w:r>
+        <w:rPr>
+          <w:rFonts w:ascii="Consolas" w:eastAsia="Times New Roman" w:hAnsi="Consolas" w:cs="Courier New"/>
+          <w:color w:val="D1949E"/>
+          <w:sz w:val="20"/>
+          <w:szCs w:val="20"/>
+          <w:lang w:eastAsia="en-AU"/>
+        </w:rPr>
+        <w:t>return</w:t>
+      </w:r>
+      <w:r>
+        <w:rPr>
+          <w:rFonts w:ascii="Consolas" w:eastAsia="Times New Roman" w:hAnsi="Consolas" w:cs="Courier New"/>
+          <w:color w:val="FFFFFF"/>
+          <w:sz w:val="20"/>
+          <w:szCs w:val="20"/>
+          <w:lang w:eastAsia="en-AU"/>
+        </w:rPr>
+        <w:t>(</w:t>
+      </w:r>
+      <w:r>
+        <w:rPr>
+          <w:rFonts w:ascii="Consolas" w:eastAsia="Times New Roman" w:hAnsi="Consolas" w:cs="Courier New"/>
+          <w:color w:val="BDE052"/>
+          <w:sz w:val="20"/>
+          <w:szCs w:val="20"/>
+          <w:lang w:eastAsia="en-AU"/>
+        </w:rPr>
+        <w:t>`</w:t>
+      </w:r>
+    </w:p>
+    <w:p>
+      <w:pPr>
+        <w:pStyle w:val="ListParagraph"/>
+        <w:numPr>
+          <w:ilvl w:val="0"/>
+          <w:numId w:val="5"/>
+        </w:numPr>
+        <w:shd w:val="clear" w:color="auto" w:fill="33332D"/>
+        <w:tabs>
+          <w:tab w:val="left" w:pos="916"/>
+          <w:tab w:val="left" w:pos="1832"/>
+          <w:tab w:val="left" w:pos="2748"/>
+          <w:tab w:val="left" w:pos="3664"/>
+          <w:tab w:val="left" w:pos="4580"/>
+          <w:tab w:val="left" w:pos="5496"/>
+          <w:tab w:val="left" w:pos="6412"/>
+          <w:tab w:val="left" w:pos="7328"/>
+          <w:tab w:val="left" w:pos="8244"/>
+          <w:tab w:val="left" w:pos="9160"/>
+          <w:tab w:val="left" w:pos="10076"/>
+          <w:tab w:val="left" w:pos="10992"/>
+          <w:tab w:val="left" w:pos="11908"/>
+          <w:tab w:val="left" w:pos="12824"/>
+          <w:tab w:val="left" w:pos="13740"/>
+          <w:tab w:val="left" w:pos="14656"/>
+        </w:tabs>
+        <w:spacing w:after="0" w:line="240" w:lineRule="auto"/>
+        <w:rPr>
+          <w:rFonts w:ascii="Consolas" w:eastAsia="Times New Roman" w:hAnsi="Consolas" w:cs="Courier New"/>
+          <w:color w:val="BDE052"/>
+          <w:sz w:val="20"/>
+          <w:szCs w:val="20"/>
+          <w:lang w:eastAsia="en-AU"/>
+        </w:rPr>
+      </w:pPr>
+      <w:r>
+        <w:rPr>
+          <w:rFonts w:ascii="Consolas" w:eastAsia="Times New Roman" w:hAnsi="Consolas" w:cs="Courier New"/>
+          <w:color w:val="BDE052"/>
+          <w:sz w:val="20"/>
+          <w:szCs w:val="20"/>
+          <w:lang w:eastAsia="en-AU"/>
+        </w:rPr>
+        <w:t xml:space="preserve">    &lt;!DOCTYPE html&gt;</w:t>
+      </w:r>
+    </w:p>
+    <w:p>
+      <w:pPr>
+        <w:pStyle w:val="ListParagraph"/>
+        <w:numPr>
+          <w:ilvl w:val="0"/>
+          <w:numId w:val="5"/>
+        </w:numPr>
+        <w:shd w:val="clear" w:color="auto" w:fill="33332D"/>
+        <w:tabs>
+          <w:tab w:val="left" w:pos="916"/>
+          <w:tab w:val="left" w:pos="1832"/>
+          <w:tab w:val="left" w:pos="2748"/>
+          <w:tab w:val="left" w:pos="3664"/>
+          <w:tab w:val="left" w:pos="4580"/>
+          <w:tab w:val="left" w:pos="5496"/>
+          <w:tab w:val="left" w:pos="6412"/>
+          <w:tab w:val="left" w:pos="7328"/>
+          <w:tab w:val="left" w:pos="8244"/>
+          <w:tab w:val="left" w:pos="9160"/>
+          <w:tab w:val="left" w:pos="10076"/>
+          <w:tab w:val="left" w:pos="10992"/>
+          <w:tab w:val="left" w:pos="11908"/>
+          <w:tab w:val="left" w:pos="12824"/>
+          <w:tab w:val="left" w:pos="13740"/>
+          <w:tab w:val="left" w:pos="14656"/>
+        </w:tabs>
+        <w:spacing w:after="0" w:line="240" w:lineRule="auto"/>
+        <w:rPr>
+          <w:rFonts w:ascii="Consolas" w:eastAsia="Times New Roman" w:hAnsi="Consolas" w:cs="Courier New"/>
+          <w:color w:val="BDE052"/>
+          <w:sz w:val="20"/>
+          <w:szCs w:val="20"/>
+          <w:lang w:eastAsia="en-AU"/>
+        </w:rPr>
+      </w:pPr>
+      <w:r>
+        <w:rPr>
+          <w:rFonts w:ascii="Consolas" w:eastAsia="Times New Roman" w:hAnsi="Consolas" w:cs="Courier New"/>
+          <w:color w:val="BDE052"/>
+          <w:sz w:val="20"/>
+          <w:szCs w:val="20"/>
+          <w:lang w:eastAsia="en-AU"/>
+        </w:rPr>
+        <w:t xml:space="preserve">    &lt;html&gt;</w:t>
+      </w:r>
+    </w:p>
+    <w:p>
+      <w:pPr>
+        <w:pStyle w:val="ListParagraph"/>
+        <w:numPr>
+          <w:ilvl w:val="0"/>
+          <w:numId w:val="5"/>
+        </w:numPr>
+        <w:shd w:val="clear" w:color="auto" w:fill="33332D"/>
+        <w:tabs>
+          <w:tab w:val="left" w:pos="916"/>
+          <w:tab w:val="left" w:pos="1832"/>
+          <w:tab w:val="left" w:pos="2748"/>
+          <w:tab w:val="left" w:pos="3664"/>
+          <w:tab w:val="left" w:pos="4580"/>
+          <w:tab w:val="left" w:pos="5496"/>
+          <w:tab w:val="left" w:pos="6412"/>
+          <w:tab w:val="left" w:pos="7328"/>
+          <w:tab w:val="left" w:pos="8244"/>
+          <w:tab w:val="left" w:pos="9160"/>
+          <w:tab w:val="left" w:pos="10076"/>
+          <w:tab w:val="left" w:pos="10992"/>
+          <w:tab w:val="left" w:pos="11908"/>
+          <w:tab w:val="left" w:pos="12824"/>
+          <w:tab w:val="left" w:pos="13740"/>
+          <w:tab w:val="left" w:pos="14656"/>
+        </w:tabs>
+        <w:spacing w:after="0" w:line="240" w:lineRule="auto"/>
+        <w:rPr>
+          <w:rFonts w:ascii="Consolas" w:eastAsia="Times New Roman" w:hAnsi="Consolas" w:cs="Courier New"/>
+          <w:color w:val="BDE052"/>
+          <w:sz w:val="20"/>
+          <w:szCs w:val="20"/>
+          <w:lang w:eastAsia="en-AU"/>
+        </w:rPr>
+      </w:pPr>
+      <w:r>
+        <w:rPr>
+          <w:rFonts w:ascii="Consolas" w:eastAsia="Times New Roman" w:hAnsi="Consolas" w:cs="Courier New"/>
+          <w:color w:val="BDE052"/>
+          <w:sz w:val="20"/>
+          <w:szCs w:val="20"/>
+          <w:lang w:eastAsia="en-AU"/>
+        </w:rPr>
+        <w:t xml:space="preserve">      &lt;head&gt;</w:t>
+      </w:r>
+    </w:p>
+    <w:p>
+      <w:pPr>
+        <w:pStyle w:val="ListParagraph"/>
+        <w:numPr>
+          <w:ilvl w:val="0"/>
+          <w:numId w:val="5"/>
+        </w:numPr>
+        <w:shd w:val="clear" w:color="auto" w:fill="33332D"/>
+        <w:tabs>
+          <w:tab w:val="left" w:pos="916"/>
+          <w:tab w:val="left" w:pos="1832"/>
+          <w:tab w:val="left" w:pos="2748"/>
+          <w:tab w:val="left" w:pos="3664"/>
+          <w:tab w:val="left" w:pos="4580"/>
+          <w:tab w:val="left" w:pos="5496"/>
+          <w:tab w:val="left" w:pos="6412"/>
+          <w:tab w:val="left" w:pos="7328"/>
+          <w:tab w:val="left" w:pos="8244"/>
+          <w:tab w:val="left" w:pos="9160"/>
+          <w:tab w:val="left" w:pos="10076"/>
+          <w:tab w:val="left" w:pos="10992"/>
+          <w:tab w:val="left" w:pos="11908"/>
+          <w:tab w:val="left" w:pos="12824"/>
+          <w:tab w:val="left" w:pos="13740"/>
+          <w:tab w:val="left" w:pos="14656"/>
+        </w:tabs>
+        <w:spacing w:after="0" w:line="240" w:lineRule="auto"/>
+        <w:rPr>
+          <w:rFonts w:ascii="Consolas" w:eastAsia="Times New Roman" w:hAnsi="Consolas" w:cs="Courier New"/>
+          <w:color w:val="BDE052"/>
+          <w:sz w:val="20"/>
+          <w:szCs w:val="20"/>
+          <w:lang w:eastAsia="en-AU"/>
+        </w:rPr>
+      </w:pPr>
+      <w:r>
+        <w:rPr>
+          <w:rFonts w:ascii="Consolas" w:eastAsia="Times New Roman" w:hAnsi="Consolas" w:cs="Courier New"/>
+          <w:color w:val="BDE052"/>
+          <w:sz w:val="20"/>
+          <w:szCs w:val="20"/>
+          <w:lang w:eastAsia="en-AU"/>
+        </w:rPr>
+        <w:t xml:space="preserve">      &lt;/head&gt;</w:t>
+      </w:r>
+    </w:p>
+    <w:p>
+      <w:pPr>
+        <w:pStyle w:val="ListParagraph"/>
+        <w:numPr>
+          <w:ilvl w:val="0"/>
+          <w:numId w:val="5"/>
+        </w:numPr>
+        <w:shd w:val="clear" w:color="auto" w:fill="33332D"/>
+        <w:tabs>
+          <w:tab w:val="left" w:pos="916"/>
+          <w:tab w:val="left" w:pos="1832"/>
+          <w:tab w:val="left" w:pos="2748"/>
+          <w:tab w:val="left" w:pos="3664"/>
+          <w:tab w:val="left" w:pos="4580"/>
+          <w:tab w:val="left" w:pos="5496"/>
+          <w:tab w:val="left" w:pos="6412"/>
+          <w:tab w:val="left" w:pos="7328"/>
+          <w:tab w:val="left" w:pos="8244"/>
+          <w:tab w:val="left" w:pos="9160"/>
+          <w:tab w:val="left" w:pos="10076"/>
+          <w:tab w:val="left" w:pos="10992"/>
+          <w:tab w:val="left" w:pos="11908"/>
+          <w:tab w:val="left" w:pos="12824"/>
+          <w:tab w:val="left" w:pos="13740"/>
+          <w:tab w:val="left" w:pos="14656"/>
+        </w:tabs>
+        <w:spacing w:after="0" w:line="240" w:lineRule="auto"/>
+        <w:rPr>
+          <w:rFonts w:ascii="Consolas" w:eastAsia="Times New Roman" w:hAnsi="Consolas" w:cs="Courier New"/>
+          <w:color w:val="BDE052"/>
+          <w:sz w:val="20"/>
+          <w:szCs w:val="20"/>
+          <w:lang w:eastAsia="en-AU"/>
+        </w:rPr>
+      </w:pPr>
+      <w:r>
+        <w:rPr>
+          <w:rFonts w:ascii="Consolas" w:eastAsia="Times New Roman" w:hAnsi="Consolas" w:cs="Courier New"/>
+          <w:color w:val="BDE052"/>
+          <w:sz w:val="20"/>
+          <w:szCs w:val="20"/>
+          <w:lang w:eastAsia="en-AU"/>
+        </w:rPr>
+        <w:t xml:space="preserve">      &lt;body&gt;</w:t>
+      </w:r>
+    </w:p>
+    <w:p>
+      <w:pPr>
+        <w:pStyle w:val="ListParagraph"/>
+        <w:numPr>
+          <w:ilvl w:val="0"/>
+          <w:numId w:val="5"/>
+        </w:numPr>
+        <w:shd w:val="clear" w:color="auto" w:fill="33332D"/>
+        <w:tabs>
+          <w:tab w:val="left" w:pos="916"/>
+          <w:tab w:val="left" w:pos="1832"/>
+          <w:tab w:val="left" w:pos="2748"/>
+          <w:tab w:val="left" w:pos="3664"/>
+          <w:tab w:val="left" w:pos="4580"/>
+          <w:tab w:val="left" w:pos="5496"/>
+          <w:tab w:val="left" w:pos="6412"/>
+          <w:tab w:val="left" w:pos="7328"/>
+          <w:tab w:val="left" w:pos="8244"/>
+          <w:tab w:val="left" w:pos="9160"/>
+          <w:tab w:val="left" w:pos="10076"/>
+          <w:tab w:val="left" w:pos="10992"/>
+          <w:tab w:val="left" w:pos="11908"/>
+          <w:tab w:val="left" w:pos="12824"/>
+          <w:tab w:val="left" w:pos="13740"/>
+          <w:tab w:val="left" w:pos="14656"/>
+        </w:tabs>
+        <w:spacing w:after="0" w:line="240" w:lineRule="auto"/>
+        <w:rPr>
+          <w:rFonts w:ascii="Consolas" w:eastAsia="Times New Roman" w:hAnsi="Consolas" w:cs="Courier New"/>
+          <w:color w:val="BDE052"/>
+          <w:sz w:val="20"/>
+          <w:szCs w:val="20"/>
+          <w:lang w:eastAsia="en-AU"/>
+        </w:rPr>
+      </w:pPr>
+      <w:r>
+        <w:rPr>
+          <w:rFonts w:ascii="Consolas" w:eastAsia="Times New Roman" w:hAnsi="Consolas" w:cs="Courier New"/>
+          <w:color w:val="BDE052"/>
+          <w:sz w:val="20"/>
+          <w:szCs w:val="20"/>
+          <w:lang w:eastAsia="en-AU"/>
+        </w:rPr>
+        <w:t xml:space="preserve">        &lt;div class='container'&gt;</w:t>
+      </w:r>
+    </w:p>
+    <w:p>
+      <w:pPr>
+        <w:pStyle w:val="ListParagraph"/>
+        <w:numPr>
+          <w:ilvl w:val="0"/>
+          <w:numId w:val="5"/>
+        </w:numPr>
+        <w:shd w:val="clear" w:color="auto" w:fill="33332D"/>
+        <w:tabs>
+          <w:tab w:val="left" w:pos="916"/>
+          <w:tab w:val="left" w:pos="1832"/>
+          <w:tab w:val="left" w:pos="2748"/>
+          <w:tab w:val="left" w:pos="3664"/>
+          <w:tab w:val="left" w:pos="4580"/>
+          <w:tab w:val="left" w:pos="5496"/>
+          <w:tab w:val="left" w:pos="6412"/>
+          <w:tab w:val="left" w:pos="7328"/>
+          <w:tab w:val="left" w:pos="8244"/>
+          <w:tab w:val="left" w:pos="9160"/>
+          <w:tab w:val="left" w:pos="10076"/>
+          <w:tab w:val="left" w:pos="10992"/>
+          <w:tab w:val="left" w:pos="11908"/>
+          <w:tab w:val="left" w:pos="12824"/>
+          <w:tab w:val="left" w:pos="13740"/>
+          <w:tab w:val="left" w:pos="14656"/>
+        </w:tabs>
+        <w:spacing w:after="0" w:line="240" w:lineRule="auto"/>
+        <w:rPr>
+          <w:rFonts w:ascii="Consolas" w:eastAsia="Times New Roman" w:hAnsi="Consolas" w:cs="Courier New"/>
+          <w:color w:val="BDE052"/>
+          <w:sz w:val="20"/>
+          <w:szCs w:val="20"/>
+          <w:lang w:eastAsia="en-AU"/>
+        </w:rPr>
+      </w:pPr>
+      <w:r>
+        <w:rPr>
+          <w:rFonts w:ascii="Consolas" w:eastAsia="Times New Roman" w:hAnsi="Consolas" w:cs="Courier New"/>
+          <w:color w:val="BDE052"/>
+          <w:sz w:val="20"/>
+          <w:szCs w:val="20"/>
+          <w:lang w:eastAsia="en-AU"/>
+        </w:rPr>
+        <w:t xml:space="preserve">          &lt;h1&gt;Full stack example app&lt;/h1&gt;</w:t>
+      </w:r>
+    </w:p>
+    <w:p>
+      <w:pPr>
+        <w:pStyle w:val="ListParagraph"/>
+        <w:numPr>
+          <w:ilvl w:val="0"/>
+          <w:numId w:val="5"/>
+        </w:numPr>
+        <w:shd w:val="clear" w:color="auto" w:fill="33332D"/>
+        <w:tabs>
+          <w:tab w:val="left" w:pos="916"/>
+          <w:tab w:val="left" w:pos="1832"/>
+          <w:tab w:val="left" w:pos="2748"/>
+          <w:tab w:val="left" w:pos="3664"/>
+          <w:tab w:val="left" w:pos="4580"/>
+          <w:tab w:val="left" w:pos="5496"/>
+          <w:tab w:val="left" w:pos="6412"/>
+          <w:tab w:val="left" w:pos="7328"/>
+          <w:tab w:val="left" w:pos="8244"/>
+          <w:tab w:val="left" w:pos="9160"/>
+          <w:tab w:val="left" w:pos="10076"/>
+          <w:tab w:val="left" w:pos="10992"/>
+          <w:tab w:val="left" w:pos="11908"/>
+          <w:tab w:val="left" w:pos="12824"/>
+          <w:tab w:val="left" w:pos="13740"/>
+          <w:tab w:val="left" w:pos="14656"/>
+        </w:tabs>
+        <w:spacing w:after="0" w:line="240" w:lineRule="auto"/>
+        <w:rPr>
+          <w:rFonts w:ascii="Consolas" w:eastAsia="Times New Roman" w:hAnsi="Consolas" w:cs="Courier New"/>
+          <w:color w:val="BDE052"/>
+          <w:sz w:val="20"/>
+          <w:szCs w:val="20"/>
+          <w:lang w:eastAsia="en-AU"/>
+        </w:rPr>
+      </w:pPr>
+      <w:r>
+        <w:rPr>
+          <w:rFonts w:ascii="Consolas" w:eastAsia="Times New Roman" w:hAnsi="Consolas" w:cs="Courier New"/>
+          <w:color w:val="BDE052"/>
+          <w:sz w:val="20"/>
+          <w:szCs w:val="20"/>
+          <w:lang w:eastAsia="en-AU"/>
+        </w:rPr>
+        <w:t xml:space="preserve">          &lt;p&gt;number of notes created </w:t>
+      </w:r>
+      <w:r>
+        <w:rPr>
+          <w:rFonts w:ascii="Consolas" w:eastAsia="Times New Roman" w:hAnsi="Consolas" w:cs="Courier New"/>
+          <w:color w:val="FFFFFF"/>
+          <w:sz w:val="20"/>
+          <w:szCs w:val="20"/>
+          <w:lang w:eastAsia="en-AU"/>
+        </w:rPr>
+        <w:t>${noteCount}</w:t>
+      </w:r>
+      <w:r>
+        <w:rPr>
+          <w:rFonts w:ascii="Consolas" w:eastAsia="Times New Roman" w:hAnsi="Consolas" w:cs="Courier New"/>
+          <w:color w:val="BDE052"/>
+          <w:sz w:val="20"/>
+          <w:szCs w:val="20"/>
+          <w:lang w:eastAsia="en-AU"/>
+        </w:rPr>
+        <w:t>&lt;/p&gt;</w:t>
+      </w:r>
+    </w:p>
+    <w:p>
+      <w:pPr>
+        <w:pStyle w:val="ListParagraph"/>
+        <w:numPr>
+          <w:ilvl w:val="0"/>
+          <w:numId w:val="5"/>
+        </w:numPr>
+        <w:shd w:val="clear" w:color="auto" w:fill="33332D"/>
+        <w:tabs>
+          <w:tab w:val="left" w:pos="916"/>
+          <w:tab w:val="left" w:pos="1832"/>
+          <w:tab w:val="left" w:pos="2748"/>
+          <w:tab w:val="left" w:pos="3664"/>
+          <w:tab w:val="left" w:pos="4580"/>
+          <w:tab w:val="left" w:pos="5496"/>
+          <w:tab w:val="left" w:pos="6412"/>
+          <w:tab w:val="left" w:pos="7328"/>
+          <w:tab w:val="left" w:pos="8244"/>
+          <w:tab w:val="left" w:pos="9160"/>
+          <w:tab w:val="left" w:pos="10076"/>
+          <w:tab w:val="left" w:pos="10992"/>
+          <w:tab w:val="left" w:pos="11908"/>
+          <w:tab w:val="left" w:pos="12824"/>
+          <w:tab w:val="left" w:pos="13740"/>
+          <w:tab w:val="left" w:pos="14656"/>
+        </w:tabs>
+        <w:spacing w:after="0" w:line="240" w:lineRule="auto"/>
+        <w:rPr>
+          <w:rFonts w:ascii="Consolas" w:eastAsia="Times New Roman" w:hAnsi="Consolas" w:cs="Courier New"/>
+          <w:color w:val="BDE052"/>
+          <w:sz w:val="20"/>
+          <w:szCs w:val="20"/>
+          <w:lang w:eastAsia="en-AU"/>
+        </w:rPr>
+      </w:pPr>
+      <w:r>
+        <w:rPr>
+          <w:rFonts w:ascii="Consolas" w:eastAsia="Times New Roman" w:hAnsi="Consolas" w:cs="Courier New"/>
+          <w:color w:val="BDE052"/>
+          <w:sz w:val="20"/>
+          <w:szCs w:val="20"/>
+          <w:lang w:eastAsia="en-AU"/>
+        </w:rPr>
+        <w:t xml:space="preserve">          &lt;a href='/notes'&gt;notes&lt;/a&gt;</w:t>
+      </w:r>
+    </w:p>
+    <w:p>
+      <w:pPr>
+        <w:pStyle w:val="ListParagraph"/>
+        <w:numPr>
+          <w:ilvl w:val="0"/>
+          <w:numId w:val="5"/>
+        </w:numPr>
+        <w:shd w:val="clear" w:color="auto" w:fill="33332D"/>
+        <w:tabs>
+          <w:tab w:val="left" w:pos="916"/>
+          <w:tab w:val="left" w:pos="1832"/>
+          <w:tab w:val="left" w:pos="2748"/>
+          <w:tab w:val="left" w:pos="3664"/>
+          <w:tab w:val="left" w:pos="4580"/>
+          <w:tab w:val="left" w:pos="5496"/>
+          <w:tab w:val="left" w:pos="6412"/>
+          <w:tab w:val="left" w:pos="7328"/>
+          <w:tab w:val="left" w:pos="8244"/>
+          <w:tab w:val="left" w:pos="9160"/>
+          <w:tab w:val="left" w:pos="10076"/>
+          <w:tab w:val="left" w:pos="10992"/>
+          <w:tab w:val="left" w:pos="11908"/>
+          <w:tab w:val="left" w:pos="12824"/>
+          <w:tab w:val="left" w:pos="13740"/>
+          <w:tab w:val="left" w:pos="14656"/>
+        </w:tabs>
+        <w:spacing w:after="0" w:line="240" w:lineRule="auto"/>
+        <w:rPr>
+          <w:rFonts w:ascii="Consolas" w:eastAsia="Times New Roman" w:hAnsi="Consolas" w:cs="Courier New"/>
+          <w:color w:val="BDE052"/>
+          <w:sz w:val="20"/>
+          <w:szCs w:val="20"/>
+          <w:lang w:eastAsia="en-AU"/>
+        </w:rPr>
+      </w:pPr>
+      <w:r>
+        <w:rPr>
+          <w:rFonts w:ascii="Consolas" w:eastAsia="Times New Roman" w:hAnsi="Consolas" w:cs="Courier New"/>
+          <w:color w:val="BDE052"/>
+          <w:sz w:val="20"/>
+          <w:szCs w:val="20"/>
+          <w:lang w:eastAsia="en-AU"/>
+        </w:rPr>
+        <w:t xml:space="preserve">          &lt;img src='kuva.png' width='200' /&gt;</w:t>
+      </w:r>
+    </w:p>
+    <w:p>
+      <w:pPr>
+        <w:pStyle w:val="ListParagraph"/>
+        <w:numPr>
+          <w:ilvl w:val="0"/>
+          <w:numId w:val="5"/>
+        </w:numPr>
+        <w:shd w:val="clear" w:color="auto" w:fill="33332D"/>
+        <w:tabs>
+          <w:tab w:val="left" w:pos="916"/>
+          <w:tab w:val="left" w:pos="1832"/>
+          <w:tab w:val="left" w:pos="2748"/>
+          <w:tab w:val="left" w:pos="3664"/>
+          <w:tab w:val="left" w:pos="4580"/>
+          <w:tab w:val="left" w:pos="5496"/>
+          <w:tab w:val="left" w:pos="6412"/>
+          <w:tab w:val="left" w:pos="7328"/>
+          <w:tab w:val="left" w:pos="8244"/>
+          <w:tab w:val="left" w:pos="9160"/>
+          <w:tab w:val="left" w:pos="10076"/>
+          <w:tab w:val="left" w:pos="10992"/>
+          <w:tab w:val="left" w:pos="11908"/>
+          <w:tab w:val="left" w:pos="12824"/>
+          <w:tab w:val="left" w:pos="13740"/>
+          <w:tab w:val="left" w:pos="14656"/>
+        </w:tabs>
+        <w:spacing w:after="0" w:line="240" w:lineRule="auto"/>
+        <w:rPr>
+          <w:rFonts w:ascii="Consolas" w:eastAsia="Times New Roman" w:hAnsi="Consolas" w:cs="Courier New"/>
+          <w:color w:val="BDE052"/>
+          <w:sz w:val="20"/>
+          <w:szCs w:val="20"/>
+          <w:lang w:eastAsia="en-AU"/>
+        </w:rPr>
+      </w:pPr>
+      <w:r>
+        <w:rPr>
+          <w:rFonts w:ascii="Consolas" w:eastAsia="Times New Roman" w:hAnsi="Consolas" w:cs="Courier New"/>
+          <w:color w:val="BDE052"/>
+          <w:sz w:val="20"/>
+          <w:szCs w:val="20"/>
+          <w:lang w:eastAsia="en-AU"/>
+        </w:rPr>
+        <w:t xml:space="preserve">        &lt;/div&gt;</w:t>
+      </w:r>
+    </w:p>
+    <w:p>
+      <w:pPr>
+        <w:pStyle w:val="ListParagraph"/>
+        <w:numPr>
+          <w:ilvl w:val="0"/>
+          <w:numId w:val="5"/>
+        </w:numPr>
+        <w:shd w:val="clear" w:color="auto" w:fill="33332D"/>
+        <w:tabs>
+          <w:tab w:val="left" w:pos="916"/>
+          <w:tab w:val="left" w:pos="1832"/>
+          <w:tab w:val="left" w:pos="2748"/>
+          <w:tab w:val="left" w:pos="3664"/>
+          <w:tab w:val="left" w:pos="4580"/>
+          <w:tab w:val="left" w:pos="5496"/>
+          <w:tab w:val="left" w:pos="6412"/>
+          <w:tab w:val="left" w:pos="7328"/>
+          <w:tab w:val="left" w:pos="8244"/>
+          <w:tab w:val="left" w:pos="9160"/>
+          <w:tab w:val="left" w:pos="10076"/>
+          <w:tab w:val="left" w:pos="10992"/>
+          <w:tab w:val="left" w:pos="11908"/>
+          <w:tab w:val="left" w:pos="12824"/>
+          <w:tab w:val="left" w:pos="13740"/>
+          <w:tab w:val="left" w:pos="14656"/>
+        </w:tabs>
+        <w:spacing w:after="0" w:line="240" w:lineRule="auto"/>
+        <w:rPr>
+          <w:rFonts w:ascii="Consolas" w:eastAsia="Times New Roman" w:hAnsi="Consolas" w:cs="Courier New"/>
+          <w:color w:val="BDE052"/>
+          <w:sz w:val="20"/>
+          <w:szCs w:val="20"/>
+          <w:lang w:eastAsia="en-AU"/>
+        </w:rPr>
+      </w:pPr>
+      <w:r>
+        <w:rPr>
+          <w:rFonts w:ascii="Consolas" w:eastAsia="Times New Roman" w:hAnsi="Consolas" w:cs="Courier New"/>
+          <w:color w:val="BDE052"/>
+          <w:sz w:val="20"/>
+          <w:szCs w:val="20"/>
+          <w:lang w:eastAsia="en-AU"/>
+        </w:rPr>
+        <w:t xml:space="preserve">      &lt;/body&gt;</w:t>
+      </w:r>
+    </w:p>
+    <w:p>
+      <w:pPr>
+        <w:pStyle w:val="ListParagraph"/>
+        <w:numPr>
+          <w:ilvl w:val="0"/>
+          <w:numId w:val="5"/>
+        </w:numPr>
+        <w:shd w:val="clear" w:color="auto" w:fill="33332D"/>
+        <w:tabs>
+          <w:tab w:val="left" w:pos="916"/>
+          <w:tab w:val="left" w:pos="1832"/>
+          <w:tab w:val="left" w:pos="2748"/>
+          <w:tab w:val="left" w:pos="3664"/>
+          <w:tab w:val="left" w:pos="4580"/>
+          <w:tab w:val="left" w:pos="5496"/>
+          <w:tab w:val="left" w:pos="6412"/>
+          <w:tab w:val="left" w:pos="7328"/>
+          <w:tab w:val="left" w:pos="8244"/>
+          <w:tab w:val="left" w:pos="9160"/>
+          <w:tab w:val="left" w:pos="10076"/>
+          <w:tab w:val="left" w:pos="10992"/>
+          <w:tab w:val="left" w:pos="11908"/>
+          <w:tab w:val="left" w:pos="12824"/>
+          <w:tab w:val="left" w:pos="13740"/>
+          <w:tab w:val="left" w:pos="14656"/>
+        </w:tabs>
+        <w:spacing w:after="0" w:line="240" w:lineRule="auto"/>
+        <w:rPr>
+          <w:rFonts w:ascii="Consolas" w:eastAsia="Times New Roman" w:hAnsi="Consolas" w:cs="Courier New"/>
+          <w:color w:val="BDE052"/>
+          <w:sz w:val="20"/>
+          <w:szCs w:val="20"/>
+          <w:lang w:eastAsia="en-AU"/>
+        </w:rPr>
+      </w:pPr>
+      <w:r>
+        <w:rPr>
+          <w:rFonts w:ascii="Consolas" w:eastAsia="Times New Roman" w:hAnsi="Consolas" w:cs="Courier New"/>
+          <w:color w:val="BDE052"/>
+          <w:sz w:val="20"/>
+          <w:szCs w:val="20"/>
+          <w:lang w:eastAsia="en-AU"/>
+        </w:rPr>
+        <w:lastRenderedPageBreak/>
+        <w:t xml:space="preserve">    &lt;/html&gt;</w:t>
+      </w:r>
+    </w:p>
+    <w:p>
+      <w:pPr>
+        <w:pStyle w:val="ListParagraph"/>
+        <w:numPr>
+          <w:ilvl w:val="0"/>
+          <w:numId w:val="5"/>
+        </w:numPr>
+        <w:shd w:val="clear" w:color="auto" w:fill="33332D"/>
+        <w:tabs>
+          <w:tab w:val="left" w:pos="916"/>
+          <w:tab w:val="left" w:pos="1832"/>
+          <w:tab w:val="left" w:pos="2748"/>
+          <w:tab w:val="left" w:pos="3664"/>
+          <w:tab w:val="left" w:pos="4580"/>
+          <w:tab w:val="left" w:pos="5496"/>
+          <w:tab w:val="left" w:pos="6412"/>
+          <w:tab w:val="left" w:pos="7328"/>
+          <w:tab w:val="left" w:pos="8244"/>
+          <w:tab w:val="left" w:pos="9160"/>
+          <w:tab w:val="left" w:pos="10076"/>
+          <w:tab w:val="left" w:pos="10992"/>
+          <w:tab w:val="left" w:pos="11908"/>
+          <w:tab w:val="left" w:pos="12824"/>
+          <w:tab w:val="left" w:pos="13740"/>
+          <w:tab w:val="left" w:pos="14656"/>
+        </w:tabs>
+        <w:spacing w:after="0" w:line="240" w:lineRule="auto"/>
+        <w:rPr>
+          <w:rFonts w:ascii="Consolas" w:eastAsia="Times New Roman" w:hAnsi="Consolas" w:cs="Courier New"/>
+          <w:color w:val="FFFFFF"/>
+          <w:sz w:val="20"/>
+          <w:szCs w:val="20"/>
+          <w:lang w:eastAsia="en-AU"/>
+        </w:rPr>
+      </w:pPr>
+      <w:r>
+        <w:rPr>
+          <w:rFonts w:ascii="Consolas" w:eastAsia="Times New Roman" w:hAnsi="Consolas" w:cs="Courier New"/>
+          <w:color w:val="BDE052"/>
+          <w:sz w:val="20"/>
+          <w:szCs w:val="20"/>
+          <w:lang w:eastAsia="en-AU"/>
+        </w:rPr>
+        <w:t>`</w:t>
+      </w:r>
+      <w:r>
+        <w:rPr>
+          <w:rFonts w:ascii="Consolas" w:eastAsia="Times New Roman" w:hAnsi="Consolas" w:cs="Courier New"/>
+          <w:color w:val="FFFFFF"/>
+          <w:sz w:val="20"/>
+          <w:szCs w:val="20"/>
+          <w:lang w:eastAsia="en-AU"/>
+        </w:rPr>
+        <w:t>)</w:t>
+      </w:r>
+    </w:p>
+    <w:p>
+      <w:pPr>
+        <w:pStyle w:val="ListParagraph"/>
+        <w:numPr>
+          <w:ilvl w:val="0"/>
+          <w:numId w:val="5"/>
+        </w:numPr>
+        <w:shd w:val="clear" w:color="auto" w:fill="33332D"/>
+        <w:tabs>
+          <w:tab w:val="left" w:pos="916"/>
+          <w:tab w:val="left" w:pos="1832"/>
+          <w:tab w:val="left" w:pos="2748"/>
+          <w:tab w:val="left" w:pos="3664"/>
+          <w:tab w:val="left" w:pos="4580"/>
+          <w:tab w:val="left" w:pos="5496"/>
+          <w:tab w:val="left" w:pos="6412"/>
+          <w:tab w:val="left" w:pos="7328"/>
+          <w:tab w:val="left" w:pos="8244"/>
+          <w:tab w:val="left" w:pos="9160"/>
+          <w:tab w:val="left" w:pos="10076"/>
+          <w:tab w:val="left" w:pos="10992"/>
+          <w:tab w:val="left" w:pos="11908"/>
+          <w:tab w:val="left" w:pos="12824"/>
+          <w:tab w:val="left" w:pos="13740"/>
+          <w:tab w:val="left" w:pos="14656"/>
+        </w:tabs>
+        <w:spacing w:after="0" w:line="240" w:lineRule="auto"/>
+        <w:rPr>
+          <w:rFonts w:ascii="Consolas" w:eastAsia="Times New Roman" w:hAnsi="Consolas" w:cs="Courier New"/>
+          <w:color w:val="FFFFFF"/>
+          <w:sz w:val="20"/>
+          <w:szCs w:val="20"/>
+          <w:lang w:eastAsia="en-AU"/>
+        </w:rPr>
+      </w:pPr>
+      <w:r>
+        <w:rPr>
+          <w:rFonts w:ascii="Consolas" w:eastAsia="Times New Roman" w:hAnsi="Consolas" w:cs="Courier New"/>
+          <w:color w:val="FFFFFF"/>
+          <w:sz w:val="20"/>
+          <w:szCs w:val="20"/>
+          <w:lang w:eastAsia="en-AU"/>
+        </w:rPr>
+        <w:t xml:space="preserve">} </w:t>
+      </w:r>
+    </w:p>
+    <w:p>
+      <w:pPr>
+        <w:pStyle w:val="ListParagraph"/>
+        <w:numPr>
+          <w:ilvl w:val="0"/>
+          <w:numId w:val="5"/>
+        </w:numPr>
+        <w:shd w:val="clear" w:color="auto" w:fill="33332D"/>
+        <w:tabs>
+          <w:tab w:val="left" w:pos="916"/>
+          <w:tab w:val="left" w:pos="1832"/>
+          <w:tab w:val="left" w:pos="2748"/>
+          <w:tab w:val="left" w:pos="3664"/>
+          <w:tab w:val="left" w:pos="4580"/>
+          <w:tab w:val="left" w:pos="5496"/>
+          <w:tab w:val="left" w:pos="6412"/>
+          <w:tab w:val="left" w:pos="7328"/>
+          <w:tab w:val="left" w:pos="8244"/>
+          <w:tab w:val="left" w:pos="9160"/>
+          <w:tab w:val="left" w:pos="10076"/>
+          <w:tab w:val="left" w:pos="10992"/>
+          <w:tab w:val="left" w:pos="11908"/>
+          <w:tab w:val="left" w:pos="12824"/>
+          <w:tab w:val="left" w:pos="13740"/>
+          <w:tab w:val="left" w:pos="14656"/>
+        </w:tabs>
+        <w:spacing w:after="0" w:line="240" w:lineRule="auto"/>
+        <w:rPr>
+          <w:rFonts w:ascii="Consolas" w:eastAsia="Times New Roman" w:hAnsi="Consolas" w:cs="Courier New"/>
+          <w:color w:val="FFFFFF"/>
+          <w:sz w:val="20"/>
+          <w:szCs w:val="20"/>
+          <w:lang w:eastAsia="en-AU"/>
+        </w:rPr>
+      </w:pPr>
+    </w:p>
+    <w:p>
+      <w:pPr>
+        <w:pStyle w:val="ListParagraph"/>
+        <w:numPr>
+          <w:ilvl w:val="0"/>
+          <w:numId w:val="5"/>
+        </w:numPr>
+        <w:shd w:val="clear" w:color="auto" w:fill="33332D"/>
+        <w:tabs>
+          <w:tab w:val="left" w:pos="916"/>
+          <w:tab w:val="left" w:pos="1832"/>
+          <w:tab w:val="left" w:pos="2748"/>
+          <w:tab w:val="left" w:pos="3664"/>
+          <w:tab w:val="left" w:pos="4580"/>
+          <w:tab w:val="left" w:pos="5496"/>
+          <w:tab w:val="left" w:pos="6412"/>
+          <w:tab w:val="left" w:pos="7328"/>
+          <w:tab w:val="left" w:pos="8244"/>
+          <w:tab w:val="left" w:pos="9160"/>
+          <w:tab w:val="left" w:pos="10076"/>
+          <w:tab w:val="left" w:pos="10992"/>
+          <w:tab w:val="left" w:pos="11908"/>
+          <w:tab w:val="left" w:pos="12824"/>
+          <w:tab w:val="left" w:pos="13740"/>
+          <w:tab w:val="left" w:pos="14656"/>
+        </w:tabs>
+        <w:spacing w:after="0" w:line="240" w:lineRule="auto"/>
+        <w:rPr>
+          <w:rFonts w:ascii="Consolas" w:eastAsia="Times New Roman" w:hAnsi="Consolas" w:cs="Courier New"/>
+          <w:color w:val="FFFFFF"/>
+          <w:sz w:val="20"/>
+          <w:szCs w:val="20"/>
+          <w:lang w:eastAsia="en-AU"/>
+        </w:rPr>
+      </w:pPr>
+      <w:r>
+        <w:rPr>
+          <w:rFonts w:ascii="Consolas" w:eastAsia="Times New Roman" w:hAnsi="Consolas" w:cs="Courier New"/>
+          <w:color w:val="FFFFFF"/>
+          <w:sz w:val="20"/>
+          <w:szCs w:val="20"/>
+          <w:lang w:eastAsia="en-AU"/>
+        </w:rPr>
+        <w:t>app.get(</w:t>
+      </w:r>
+      <w:r>
+        <w:rPr>
+          <w:rFonts w:ascii="Consolas" w:eastAsia="Times New Roman" w:hAnsi="Consolas" w:cs="Courier New"/>
+          <w:color w:val="BDE052"/>
+          <w:sz w:val="20"/>
+          <w:szCs w:val="20"/>
+          <w:lang w:eastAsia="en-AU"/>
+        </w:rPr>
+        <w:t>'/'</w:t>
+      </w:r>
+      <w:r>
+        <w:rPr>
+          <w:rFonts w:ascii="Consolas" w:eastAsia="Times New Roman" w:hAnsi="Consolas" w:cs="Courier New"/>
+          <w:color w:val="FFFFFF"/>
+          <w:sz w:val="20"/>
+          <w:szCs w:val="20"/>
+          <w:lang w:eastAsia="en-AU"/>
+        </w:rPr>
+        <w:t xml:space="preserve">, (req, res) </w:t>
+      </w:r>
+      <w:r>
+        <w:rPr>
+          <w:rFonts w:ascii="Consolas" w:eastAsia="Times New Roman" w:hAnsi="Consolas" w:cs="Courier New"/>
+          <w:color w:val="F5B83D"/>
+          <w:sz w:val="20"/>
+          <w:szCs w:val="20"/>
+          <w:lang w:eastAsia="en-AU"/>
+        </w:rPr>
+        <w:t>=&gt;</w:t>
+      </w:r>
+      <w:r>
+        <w:rPr>
+          <w:rFonts w:ascii="Consolas" w:eastAsia="Times New Roman" w:hAnsi="Consolas" w:cs="Courier New"/>
+          <w:color w:val="FFFFFF"/>
+          <w:sz w:val="20"/>
+          <w:szCs w:val="20"/>
+          <w:lang w:eastAsia="en-AU"/>
+        </w:rPr>
+        <w:t xml:space="preserve"> {</w:t>
+      </w:r>
+    </w:p>
+    <w:p>
+      <w:pPr>
+        <w:pStyle w:val="ListParagraph"/>
+        <w:numPr>
+          <w:ilvl w:val="0"/>
+          <w:numId w:val="5"/>
+        </w:numPr>
+        <w:shd w:val="clear" w:color="auto" w:fill="33332D"/>
+        <w:tabs>
+          <w:tab w:val="left" w:pos="916"/>
+          <w:tab w:val="left" w:pos="1832"/>
+          <w:tab w:val="left" w:pos="2748"/>
+          <w:tab w:val="left" w:pos="3664"/>
+          <w:tab w:val="left" w:pos="4580"/>
+          <w:tab w:val="left" w:pos="5496"/>
+          <w:tab w:val="left" w:pos="6412"/>
+          <w:tab w:val="left" w:pos="7328"/>
+          <w:tab w:val="left" w:pos="8244"/>
+          <w:tab w:val="left" w:pos="9160"/>
+          <w:tab w:val="left" w:pos="10076"/>
+          <w:tab w:val="left" w:pos="10992"/>
+          <w:tab w:val="left" w:pos="11908"/>
+          <w:tab w:val="left" w:pos="12824"/>
+          <w:tab w:val="left" w:pos="13740"/>
+          <w:tab w:val="left" w:pos="14656"/>
+        </w:tabs>
+        <w:spacing w:after="0" w:line="240" w:lineRule="auto"/>
+        <w:rPr>
+          <w:rFonts w:ascii="Consolas" w:eastAsia="Times New Roman" w:hAnsi="Consolas" w:cs="Courier New"/>
+          <w:color w:val="FFFFFF"/>
+          <w:sz w:val="20"/>
+          <w:szCs w:val="20"/>
+          <w:lang w:eastAsia="en-AU"/>
+        </w:rPr>
+      </w:pPr>
+      <w:r>
+        <w:rPr>
+          <w:rFonts w:ascii="Consolas" w:eastAsia="Times New Roman" w:hAnsi="Consolas" w:cs="Courier New"/>
+          <w:color w:val="FFFFFF"/>
+          <w:sz w:val="20"/>
+          <w:szCs w:val="20"/>
+          <w:lang w:eastAsia="en-AU"/>
+        </w:rPr>
+        <w:t xml:space="preserve">  </w:t>
+      </w:r>
+      <w:r>
+        <w:rPr>
+          <w:rFonts w:ascii="Consolas" w:eastAsia="Times New Roman" w:hAnsi="Consolas" w:cs="Courier New"/>
+          <w:color w:val="D1949E"/>
+          <w:sz w:val="20"/>
+          <w:szCs w:val="20"/>
+          <w:lang w:eastAsia="en-AU"/>
+        </w:rPr>
+        <w:t>const</w:t>
+      </w:r>
+      <w:r>
+        <w:rPr>
+          <w:rFonts w:ascii="Consolas" w:eastAsia="Times New Roman" w:hAnsi="Consolas" w:cs="Courier New"/>
+          <w:color w:val="FFFFFF"/>
+          <w:sz w:val="20"/>
+          <w:szCs w:val="20"/>
+          <w:lang w:eastAsia="en-AU"/>
+        </w:rPr>
+        <w:t xml:space="preserve"> page </w:t>
+      </w:r>
+      <w:r>
+        <w:rPr>
+          <w:rFonts w:ascii="Consolas" w:eastAsia="Times New Roman" w:hAnsi="Consolas" w:cs="Courier New"/>
+          <w:color w:val="F5B83D"/>
+          <w:sz w:val="20"/>
+          <w:szCs w:val="20"/>
+          <w:lang w:eastAsia="en-AU"/>
+        </w:rPr>
+        <w:t>=</w:t>
+      </w:r>
+      <w:r>
+        <w:rPr>
+          <w:rFonts w:ascii="Consolas" w:eastAsia="Times New Roman" w:hAnsi="Consolas" w:cs="Courier New"/>
+          <w:color w:val="FFFFFF"/>
+          <w:sz w:val="20"/>
+          <w:szCs w:val="20"/>
+          <w:lang w:eastAsia="en-AU"/>
+        </w:rPr>
+        <w:t xml:space="preserve"> getFrontPageHtml(notes.length)</w:t>
+      </w:r>
+    </w:p>
+    <w:p>
+      <w:pPr>
+        <w:pStyle w:val="ListParagraph"/>
+        <w:numPr>
+          <w:ilvl w:val="0"/>
+          <w:numId w:val="5"/>
+        </w:numPr>
+        <w:shd w:val="clear" w:color="auto" w:fill="33332D"/>
+        <w:tabs>
+          <w:tab w:val="left" w:pos="916"/>
+          <w:tab w:val="left" w:pos="1832"/>
+          <w:tab w:val="left" w:pos="2748"/>
+          <w:tab w:val="left" w:pos="3664"/>
+          <w:tab w:val="left" w:pos="4580"/>
+          <w:tab w:val="left" w:pos="5496"/>
+          <w:tab w:val="left" w:pos="6412"/>
+          <w:tab w:val="left" w:pos="7328"/>
+          <w:tab w:val="left" w:pos="8244"/>
+          <w:tab w:val="left" w:pos="9160"/>
+          <w:tab w:val="left" w:pos="10076"/>
+          <w:tab w:val="left" w:pos="10992"/>
+          <w:tab w:val="left" w:pos="11908"/>
+          <w:tab w:val="left" w:pos="12824"/>
+          <w:tab w:val="left" w:pos="13740"/>
+          <w:tab w:val="left" w:pos="14656"/>
+        </w:tabs>
+        <w:spacing w:after="0" w:line="240" w:lineRule="auto"/>
+        <w:rPr>
+          <w:rFonts w:ascii="Consolas" w:eastAsia="Times New Roman" w:hAnsi="Consolas" w:cs="Courier New"/>
+          <w:color w:val="FFFFFF"/>
+          <w:sz w:val="20"/>
+          <w:szCs w:val="20"/>
+          <w:lang w:eastAsia="en-AU"/>
+        </w:rPr>
+      </w:pPr>
+      <w:r>
+        <w:rPr>
+          <w:rFonts w:ascii="Consolas" w:eastAsia="Times New Roman" w:hAnsi="Consolas" w:cs="Courier New"/>
+          <w:color w:val="FFFFFF"/>
+          <w:sz w:val="20"/>
+          <w:szCs w:val="20"/>
+          <w:lang w:eastAsia="en-AU"/>
+        </w:rPr>
+        <w:t xml:space="preserve">  res.send(page)</w:t>
+      </w:r>
+    </w:p>
+    <w:p>
+      <w:pPr>
+        <w:pStyle w:val="ListParagraph"/>
+        <w:numPr>
+          <w:ilvl w:val="0"/>
+          <w:numId w:val="5"/>
+        </w:numPr>
+        <w:shd w:val="clear" w:color="auto" w:fill="33332D"/>
+        <w:tabs>
+          <w:tab w:val="left" w:pos="916"/>
+          <w:tab w:val="left" w:pos="1832"/>
+          <w:tab w:val="left" w:pos="2748"/>
+          <w:tab w:val="left" w:pos="3664"/>
+          <w:tab w:val="left" w:pos="4580"/>
+          <w:tab w:val="left" w:pos="5496"/>
+          <w:tab w:val="left" w:pos="6412"/>
+          <w:tab w:val="left" w:pos="7328"/>
+          <w:tab w:val="left" w:pos="8244"/>
+          <w:tab w:val="left" w:pos="9160"/>
+          <w:tab w:val="left" w:pos="10076"/>
+          <w:tab w:val="left" w:pos="10992"/>
+          <w:tab w:val="left" w:pos="11908"/>
+          <w:tab w:val="left" w:pos="12824"/>
+          <w:tab w:val="left" w:pos="13740"/>
+          <w:tab w:val="left" w:pos="14656"/>
+        </w:tabs>
+        <w:spacing w:after="0" w:line="240" w:lineRule="auto"/>
+        <w:rPr>
+          <w:rFonts w:ascii="IBM Plex Mono" w:eastAsia="Times New Roman" w:hAnsi="IBM Plex Mono" w:cs="Courier New"/>
+          <w:color w:val="FFFFFF"/>
+          <w:sz w:val="20"/>
+          <w:szCs w:val="20"/>
+          <w:lang w:eastAsia="en-AU"/>
+        </w:rPr>
+      </w:pPr>
+      <w:r>
+        <w:rPr>
+          <w:rFonts w:ascii="Consolas" w:eastAsia="Times New Roman" w:hAnsi="Consolas" w:cs="Courier New"/>
+          <w:color w:val="FFFFFF"/>
+          <w:sz w:val="20"/>
+          <w:szCs w:val="20"/>
+          <w:lang w:eastAsia="en-AU"/>
+        </w:rPr>
+        <w:t>})</w:t>
+      </w:r>
+    </w:p>
+    <w:p>
+      <w:pPr>
+        <w:pStyle w:val="ListParagraph"/>
+        <w:numPr>
+          <w:ilvl w:val="1"/>
+          <w:numId w:val="5"/>
+        </w:numPr>
+      </w:pPr>
+    </w:p>
+    <w:p>
+      <w:pPr>
+        <w:pStyle w:val="ListParagraph"/>
+        <w:numPr>
+          <w:ilvl w:val="0"/>
+          <w:numId w:val="5"/>
+        </w:numPr>
+      </w:pPr>
+      <w:r>
+        <w:t>Traditional web applications</w:t>
+      </w:r>
+    </w:p>
+    <w:p>
+      <w:pPr>
+        <w:pStyle w:val="ListParagraph"/>
+        <w:numPr>
+          <w:ilvl w:val="1"/>
+          <w:numId w:val="5"/>
+        </w:numPr>
+      </w:pPr>
+      <w:r>
+        <w:t>In traditional web applications, the browser is ‘dumb’ – only fetching HTML data from the server, and all application logic resides on the server</w:t>
+      </w:r>
+    </w:p>
+    <w:p>
+      <w:pPr>
+        <w:pStyle w:val="ListParagraph"/>
+        <w:numPr>
+          <w:ilvl w:val="1"/>
+          <w:numId w:val="5"/>
+        </w:numPr>
+      </w:pPr>
+      <w:r>
+        <w:t>Event handlers and event handlers’ functions</w:t>
+      </w:r>
+    </w:p>
+    <w:p>
+      <w:pPr>
+        <w:pStyle w:val="HTMLPreformatted"/>
+        <w:numPr>
+          <w:ilvl w:val="0"/>
+          <w:numId w:val="5"/>
+        </w:numPr>
+        <w:shd w:val="clear" w:color="auto" w:fill="33332D"/>
+        <w:rPr>
+          <w:rStyle w:val="HTMLCode"/>
+          <w:rFonts w:ascii="Consolas" w:hAnsi="Consolas"/>
+          <w:color w:val="FFFFFF"/>
+        </w:rPr>
+      </w:pPr>
+      <w:r>
+        <w:rPr>
+          <w:rStyle w:val="HTMLCode"/>
+          <w:rFonts w:ascii="Consolas" w:hAnsi="Consolas"/>
+          <w:color w:val="FFFFFF"/>
+        </w:rPr>
+        <w:t>xhttp</w:t>
+      </w:r>
+      <w:r>
+        <w:rPr>
+          <w:rStyle w:val="token"/>
+          <w:rFonts w:ascii="Consolas" w:hAnsi="Consolas"/>
+          <w:color w:val="FFFFFF"/>
+        </w:rPr>
+        <w:t>.onreadystatechange</w:t>
+      </w:r>
+      <w:r>
+        <w:rPr>
+          <w:rStyle w:val="HTMLCode"/>
+          <w:rFonts w:ascii="Consolas" w:hAnsi="Consolas"/>
+          <w:color w:val="FFFFFF"/>
+        </w:rPr>
+        <w:t xml:space="preserve"> </w:t>
+      </w:r>
+      <w:r>
+        <w:rPr>
+          <w:rStyle w:val="token"/>
+          <w:rFonts w:ascii="Consolas" w:hAnsi="Consolas"/>
+          <w:color w:val="F5B83D"/>
+        </w:rPr>
+        <w:t>=</w:t>
+      </w:r>
+      <w:r>
+        <w:rPr>
+          <w:rStyle w:val="HTMLCode"/>
+          <w:rFonts w:ascii="Consolas" w:hAnsi="Consolas"/>
+          <w:color w:val="FFFFFF"/>
+        </w:rPr>
+        <w:t xml:space="preserve"> </w:t>
+      </w:r>
+      <w:r>
+        <w:rPr>
+          <w:rStyle w:val="token"/>
+          <w:rFonts w:ascii="Consolas" w:hAnsi="Consolas"/>
+          <w:color w:val="D1949E"/>
+        </w:rPr>
+        <w:t>function</w:t>
+      </w:r>
+      <w:r>
+        <w:rPr>
+          <w:rStyle w:val="token"/>
+          <w:rFonts w:ascii="Consolas" w:hAnsi="Consolas"/>
+          <w:color w:val="FFFFFF"/>
+        </w:rPr>
+        <w:t>()</w:t>
+      </w:r>
+      <w:r>
+        <w:rPr>
+          <w:rStyle w:val="HTMLCode"/>
+          <w:rFonts w:ascii="Consolas" w:hAnsi="Consolas"/>
+          <w:color w:val="FFFFFF"/>
+        </w:rPr>
+        <w:t xml:space="preserve"> </w:t>
+      </w:r>
+      <w:r>
+        <w:rPr>
+          <w:rStyle w:val="token"/>
+          <w:rFonts w:ascii="Consolas" w:hAnsi="Consolas"/>
+          <w:color w:val="FFFFFF"/>
+        </w:rPr>
+        <w:t>{</w:t>
+      </w:r>
+    </w:p>
+    <w:p>
+      <w:pPr>
+        <w:pStyle w:val="HTMLPreformatted"/>
+        <w:numPr>
+          <w:ilvl w:val="0"/>
+          <w:numId w:val="5"/>
+        </w:numPr>
+        <w:shd w:val="clear" w:color="auto" w:fill="33332D"/>
+        <w:rPr>
+          <w:rStyle w:val="HTMLCode"/>
+          <w:rFonts w:ascii="Consolas" w:hAnsi="Consolas"/>
+          <w:color w:val="FFFFFF"/>
+        </w:rPr>
+      </w:pPr>
+      <w:r>
+        <w:rPr>
+          <w:rStyle w:val="HTMLCode"/>
+          <w:rFonts w:ascii="Consolas" w:hAnsi="Consolas"/>
+          <w:color w:val="FFFFFF"/>
+        </w:rPr>
+        <w:t xml:space="preserve">  </w:t>
+      </w:r>
+      <w:r>
+        <w:rPr>
+          <w:rStyle w:val="token"/>
+          <w:rFonts w:ascii="Consolas" w:hAnsi="Consolas"/>
+          <w:color w:val="D1949E"/>
+        </w:rPr>
+        <w:t>if</w:t>
+      </w:r>
+      <w:r>
+        <w:rPr>
+          <w:rStyle w:val="HTMLCode"/>
+          <w:rFonts w:ascii="Consolas" w:hAnsi="Consolas"/>
+          <w:color w:val="FFFFFF"/>
+        </w:rPr>
+        <w:t xml:space="preserve"> </w:t>
+      </w:r>
+      <w:r>
+        <w:rPr>
+          <w:rStyle w:val="token"/>
+          <w:rFonts w:ascii="Consolas" w:hAnsi="Consolas"/>
+          <w:color w:val="FFFFFF"/>
+        </w:rPr>
+        <w:t>(</w:t>
+      </w:r>
+      <w:r>
+        <w:rPr>
+          <w:rStyle w:val="token"/>
+          <w:rFonts w:ascii="Consolas" w:hAnsi="Consolas"/>
+          <w:color w:val="D1949E"/>
+        </w:rPr>
+        <w:t>this</w:t>
+      </w:r>
+      <w:r>
+        <w:rPr>
+          <w:rStyle w:val="token"/>
+          <w:rFonts w:ascii="Consolas" w:hAnsi="Consolas"/>
+          <w:color w:val="FFFFFF"/>
+        </w:rPr>
+        <w:t>.</w:t>
+      </w:r>
+      <w:r>
+        <w:rPr>
+          <w:rStyle w:val="HTMLCode"/>
+          <w:rFonts w:ascii="Consolas" w:hAnsi="Consolas"/>
+          <w:color w:val="FFFFFF"/>
+        </w:rPr>
+        <w:t xml:space="preserve">readyState </w:t>
+      </w:r>
+      <w:r>
+        <w:rPr>
+          <w:rStyle w:val="token"/>
+          <w:rFonts w:ascii="Consolas" w:hAnsi="Consolas"/>
+          <w:color w:val="F5B83D"/>
+        </w:rPr>
+        <w:t>==</w:t>
+      </w:r>
+      <w:r>
+        <w:rPr>
+          <w:rStyle w:val="HTMLCode"/>
+          <w:rFonts w:ascii="Consolas" w:hAnsi="Consolas"/>
+          <w:color w:val="FFFFFF"/>
+        </w:rPr>
+        <w:t xml:space="preserve"> </w:t>
+      </w:r>
+      <w:r>
+        <w:rPr>
+          <w:rStyle w:val="token"/>
+          <w:rFonts w:ascii="Consolas" w:hAnsi="Consolas"/>
+          <w:color w:val="D1949E"/>
+        </w:rPr>
+        <w:t>4</w:t>
+      </w:r>
+      <w:r>
+        <w:rPr>
+          <w:rStyle w:val="HTMLCode"/>
+          <w:rFonts w:ascii="Consolas" w:hAnsi="Consolas"/>
+          <w:color w:val="FFFFFF"/>
+        </w:rPr>
+        <w:t xml:space="preserve"> </w:t>
+      </w:r>
+      <w:r>
+        <w:rPr>
+          <w:rStyle w:val="token"/>
+          <w:rFonts w:ascii="Consolas" w:hAnsi="Consolas"/>
+          <w:color w:val="F5B83D"/>
+        </w:rPr>
+        <w:t>&amp;&amp;</w:t>
+      </w:r>
+      <w:r>
+        <w:rPr>
+          <w:rStyle w:val="HTMLCode"/>
+          <w:rFonts w:ascii="Consolas" w:hAnsi="Consolas"/>
+          <w:color w:val="FFFFFF"/>
+        </w:rPr>
+        <w:t xml:space="preserve"> </w:t>
+      </w:r>
+      <w:r>
+        <w:rPr>
+          <w:rStyle w:val="token"/>
+          <w:rFonts w:ascii="Consolas" w:hAnsi="Consolas"/>
+          <w:color w:val="D1949E"/>
+        </w:rPr>
+        <w:t>this</w:t>
+      </w:r>
+      <w:r>
+        <w:rPr>
+          <w:rStyle w:val="token"/>
+          <w:rFonts w:ascii="Consolas" w:hAnsi="Consolas"/>
+          <w:color w:val="FFFFFF"/>
+        </w:rPr>
+        <w:t>.</w:t>
+      </w:r>
+      <w:r>
+        <w:rPr>
+          <w:rStyle w:val="HTMLCode"/>
+          <w:rFonts w:ascii="Consolas" w:hAnsi="Consolas"/>
+          <w:color w:val="FFFFFF"/>
+        </w:rPr>
+        <w:t xml:space="preserve">status </w:t>
+      </w:r>
+      <w:r>
+        <w:rPr>
+          <w:rStyle w:val="token"/>
+          <w:rFonts w:ascii="Consolas" w:hAnsi="Consolas"/>
+          <w:color w:val="F5B83D"/>
+        </w:rPr>
+        <w:t>==</w:t>
+      </w:r>
+      <w:r>
+        <w:rPr>
+          <w:rStyle w:val="HTMLCode"/>
+          <w:rFonts w:ascii="Consolas" w:hAnsi="Consolas"/>
+          <w:color w:val="FFFFFF"/>
+        </w:rPr>
+        <w:t xml:space="preserve"> </w:t>
+      </w:r>
+      <w:r>
+        <w:rPr>
+          <w:rStyle w:val="token"/>
+          <w:rFonts w:ascii="Consolas" w:hAnsi="Consolas"/>
+          <w:color w:val="D1949E"/>
+        </w:rPr>
+        <w:t>200</w:t>
+      </w:r>
+      <w:r>
+        <w:rPr>
+          <w:rStyle w:val="token"/>
+          <w:rFonts w:ascii="Consolas" w:hAnsi="Consolas"/>
+          <w:color w:val="FFFFFF"/>
+        </w:rPr>
+        <w:t>)</w:t>
+      </w:r>
+      <w:r>
+        <w:rPr>
+          <w:rStyle w:val="HTMLCode"/>
+          <w:rFonts w:ascii="Consolas" w:hAnsi="Consolas"/>
+          <w:color w:val="FFFFFF"/>
+        </w:rPr>
+        <w:t xml:space="preserve"> </w:t>
+      </w:r>
+      <w:r>
+        <w:rPr>
+          <w:rStyle w:val="token"/>
+          <w:rFonts w:ascii="Consolas" w:hAnsi="Consolas"/>
+          <w:color w:val="FFFFFF"/>
+        </w:rPr>
+        <w:t>{</w:t>
+      </w:r>
+    </w:p>
+    <w:p>
+      <w:pPr>
+        <w:pStyle w:val="HTMLPreformatted"/>
+        <w:numPr>
+          <w:ilvl w:val="0"/>
+          <w:numId w:val="5"/>
+        </w:numPr>
+        <w:shd w:val="clear" w:color="auto" w:fill="33332D"/>
+        <w:rPr>
+          <w:rStyle w:val="HTMLCode"/>
+          <w:rFonts w:ascii="Consolas" w:hAnsi="Consolas"/>
+          <w:color w:val="FFFFFF"/>
+        </w:rPr>
+      </w:pPr>
+      <w:r>
+        <w:rPr>
+          <w:rStyle w:val="HTMLCode"/>
+          <w:rFonts w:ascii="Consolas" w:hAnsi="Consolas"/>
+          <w:color w:val="FFFFFF"/>
+        </w:rPr>
+        <w:t xml:space="preserve">    </w:t>
+      </w:r>
+      <w:r>
+        <w:rPr>
+          <w:rStyle w:val="token"/>
+          <w:rFonts w:ascii="Consolas" w:hAnsi="Consolas"/>
+          <w:color w:val="998066"/>
+        </w:rPr>
+        <w:t>// code that takes care of the server response</w:t>
+      </w:r>
+    </w:p>
+    <w:p>
+      <w:pPr>
+        <w:pStyle w:val="HTMLPreformatted"/>
+        <w:numPr>
+          <w:ilvl w:val="0"/>
+          <w:numId w:val="5"/>
+        </w:numPr>
+        <w:shd w:val="clear" w:color="auto" w:fill="33332D"/>
+        <w:rPr>
+          <w:rStyle w:val="HTMLCode"/>
+          <w:rFonts w:ascii="Consolas" w:hAnsi="Consolas"/>
+          <w:color w:val="FFFFFF"/>
+        </w:rPr>
+      </w:pPr>
+      <w:r>
+        <w:rPr>
+          <w:rStyle w:val="HTMLCode"/>
+          <w:rFonts w:ascii="Consolas" w:hAnsi="Consolas"/>
+          <w:color w:val="FFFFFF"/>
+        </w:rPr>
+        <w:t xml:space="preserve">  </w:t>
+      </w:r>
+      <w:r>
+        <w:rPr>
+          <w:rStyle w:val="token"/>
+          <w:rFonts w:ascii="Consolas" w:hAnsi="Consolas"/>
+          <w:color w:val="FFFFFF"/>
+        </w:rPr>
+        <w:t>}</w:t>
+      </w:r>
+    </w:p>
+    <w:p>
+      <w:pPr>
+        <w:pStyle w:val="HTMLPreformatted"/>
+        <w:numPr>
+          <w:ilvl w:val="0"/>
+          <w:numId w:val="5"/>
+        </w:numPr>
+        <w:shd w:val="clear" w:color="auto" w:fill="33332D"/>
+        <w:rPr>
+          <w:rFonts w:ascii="IBM Plex Mono" w:hAnsi="IBM Plex Mono"/>
+          <w:color w:val="FFFFFF"/>
+        </w:rPr>
+      </w:pPr>
+      <w:r>
+        <w:rPr>
+          <w:rStyle w:val="token"/>
+          <w:rFonts w:ascii="Consolas" w:hAnsi="Consolas"/>
+          <w:color w:val="FFFFFF"/>
+        </w:rPr>
+        <w:t>}</w:t>
+      </w:r>
+    </w:p>
+    <w:p>
+      <w:pPr>
+        <w:pStyle w:val="ListParagraph"/>
+        <w:numPr>
+          <w:ilvl w:val="2"/>
+          <w:numId w:val="5"/>
+        </w:numPr>
+      </w:pPr>
+      <w:r>
+        <w:t>Onreadystatechange – event handler</w:t>
+      </w:r>
+    </w:p>
+    <w:p>
+      <w:pPr>
+        <w:pStyle w:val="ListParagraph"/>
+        <w:numPr>
+          <w:ilvl w:val="2"/>
+          <w:numId w:val="5"/>
+        </w:numPr>
+      </w:pPr>
+      <w:r>
+        <w:t>When the state of the object changes, the browser calls the event handler function – checking that readyState == 4 &amp;&amp; this.status === 200</w:t>
+      </w:r>
+    </w:p>
+    <w:p>
+      <w:pPr>
+        <w:pStyle w:val="ListParagraph"/>
+        <w:numPr>
+          <w:ilvl w:val="1"/>
+          <w:numId w:val="5"/>
+        </w:numPr>
+      </w:pPr>
+      <w:r>
+        <w:t>Event handler functions are also called callback functions</w:t>
+      </w:r>
+    </w:p>
+    <w:p>
+      <w:pPr>
+        <w:pStyle w:val="ListParagraph"/>
+        <w:numPr>
+          <w:ilvl w:val="2"/>
+          <w:numId w:val="5"/>
+        </w:numPr>
+      </w:pPr>
+      <w:r>
+        <w:t>First the event handler has to be established, before being able to invoke them</w:t>
+      </w:r>
+    </w:p>
+    <w:p>
+      <w:pPr>
+        <w:pStyle w:val="ListParagraph"/>
+        <w:numPr>
+          <w:ilvl w:val="2"/>
+          <w:numId w:val="5"/>
+        </w:numPr>
+      </w:pPr>
+      <w:r>
+        <w:rPr>
+          <w:b/>
+          <w:bCs/>
+        </w:rPr>
+        <w:t>It is the runtime environment, the browser, that invokes the event handler function, when the event has triggered</w:t>
+      </w:r>
+    </w:p>
+    <w:p>
+      <w:pPr>
+        <w:pStyle w:val="ListParagraph"/>
+        <w:numPr>
+          <w:ilvl w:val="0"/>
+          <w:numId w:val="5"/>
+        </w:numPr>
+      </w:pPr>
+      <w:r>
+        <w:t>Document Object Model (DOM)</w:t>
+      </w:r>
+    </w:p>
+    <w:p>
+      <w:pPr>
+        <w:pStyle w:val="ListParagraph"/>
+        <w:numPr>
+          <w:ilvl w:val="1"/>
+          <w:numId w:val="5"/>
+        </w:numPr>
+      </w:pPr>
+      <w:r>
+        <w:t>We can think of HTML pages as implicit tree structures</w:t>
+      </w:r>
+    </w:p>
+    <w:p>
+      <w:pPr>
+        <w:pStyle w:val="HTMLPreformatted"/>
+        <w:numPr>
+          <w:ilvl w:val="0"/>
+          <w:numId w:val="5"/>
+        </w:numPr>
+        <w:shd w:val="clear" w:color="auto" w:fill="33332D"/>
+        <w:rPr>
+          <w:rFonts w:ascii="IBM Plex Mono" w:hAnsi="IBM Plex Mono"/>
+          <w:color w:val="FFFFFF"/>
+        </w:rPr>
+      </w:pPr>
+      <w:r>
+        <w:rPr>
+          <w:rFonts w:ascii="IBM Plex Mono" w:hAnsi="IBM Plex Mono"/>
+          <w:color w:val="FFFFFF"/>
+        </w:rPr>
+        <w:t>html</w:t>
+      </w:r>
+    </w:p>
+    <w:p>
+      <w:pPr>
+        <w:pStyle w:val="HTMLPreformatted"/>
+        <w:numPr>
+          <w:ilvl w:val="0"/>
+          <w:numId w:val="5"/>
+        </w:numPr>
+        <w:shd w:val="clear" w:color="auto" w:fill="33332D"/>
+        <w:rPr>
+          <w:rFonts w:ascii="IBM Plex Mono" w:hAnsi="IBM Plex Mono"/>
+          <w:color w:val="FFFFFF"/>
+        </w:rPr>
+      </w:pPr>
+      <w:r>
+        <w:rPr>
+          <w:rFonts w:ascii="IBM Plex Mono" w:hAnsi="IBM Plex Mono"/>
+          <w:color w:val="FFFFFF"/>
+        </w:rPr>
+        <w:t xml:space="preserve">  head</w:t>
+      </w:r>
+    </w:p>
+    <w:p>
+      <w:pPr>
+        <w:pStyle w:val="HTMLPreformatted"/>
+        <w:numPr>
+          <w:ilvl w:val="0"/>
+          <w:numId w:val="5"/>
+        </w:numPr>
+        <w:shd w:val="clear" w:color="auto" w:fill="33332D"/>
+        <w:rPr>
+          <w:rFonts w:ascii="IBM Plex Mono" w:hAnsi="IBM Plex Mono"/>
+          <w:color w:val="FFFFFF"/>
+        </w:rPr>
+      </w:pPr>
+      <w:r>
+        <w:rPr>
+          <w:rFonts w:ascii="IBM Plex Mono" w:hAnsi="IBM Plex Mono"/>
+          <w:color w:val="FFFFFF"/>
+        </w:rPr>
+        <w:t xml:space="preserve">    link</w:t>
+      </w:r>
+    </w:p>
+    <w:p>
+      <w:pPr>
+        <w:pStyle w:val="HTMLPreformatted"/>
+        <w:numPr>
+          <w:ilvl w:val="0"/>
+          <w:numId w:val="5"/>
+        </w:numPr>
+        <w:shd w:val="clear" w:color="auto" w:fill="33332D"/>
+        <w:rPr>
+          <w:rFonts w:ascii="IBM Plex Mono" w:hAnsi="IBM Plex Mono"/>
+          <w:color w:val="FFFFFF"/>
+        </w:rPr>
+      </w:pPr>
+      <w:r>
+        <w:rPr>
+          <w:rFonts w:ascii="IBM Plex Mono" w:hAnsi="IBM Plex Mono"/>
+          <w:color w:val="FFFFFF"/>
+        </w:rPr>
+        <w:t xml:space="preserve">    script</w:t>
+      </w:r>
+    </w:p>
+    <w:p>
+      <w:pPr>
+        <w:pStyle w:val="HTMLPreformatted"/>
+        <w:numPr>
+          <w:ilvl w:val="0"/>
+          <w:numId w:val="5"/>
+        </w:numPr>
+        <w:shd w:val="clear" w:color="auto" w:fill="33332D"/>
+        <w:rPr>
+          <w:rFonts w:ascii="IBM Plex Mono" w:hAnsi="IBM Plex Mono"/>
+          <w:color w:val="FFFFFF"/>
+        </w:rPr>
+      </w:pPr>
+      <w:r>
+        <w:rPr>
+          <w:rFonts w:ascii="IBM Plex Mono" w:hAnsi="IBM Plex Mono"/>
+          <w:color w:val="FFFFFF"/>
+        </w:rPr>
+        <w:t xml:space="preserve">  body</w:t>
+      </w:r>
+    </w:p>
+    <w:p>
+      <w:pPr>
+        <w:pStyle w:val="HTMLPreformatted"/>
+        <w:numPr>
+          <w:ilvl w:val="0"/>
+          <w:numId w:val="5"/>
+        </w:numPr>
+        <w:shd w:val="clear" w:color="auto" w:fill="33332D"/>
+        <w:rPr>
+          <w:rFonts w:ascii="IBM Plex Mono" w:hAnsi="IBM Plex Mono"/>
+          <w:color w:val="FFFFFF"/>
+        </w:rPr>
+      </w:pPr>
+      <w:r>
+        <w:rPr>
+          <w:rFonts w:ascii="IBM Plex Mono" w:hAnsi="IBM Plex Mono"/>
+          <w:color w:val="FFFFFF"/>
+        </w:rPr>
+        <w:t xml:space="preserve">    div</w:t>
+      </w:r>
+    </w:p>
+    <w:p>
+      <w:pPr>
+        <w:pStyle w:val="HTMLPreformatted"/>
+        <w:numPr>
+          <w:ilvl w:val="0"/>
+          <w:numId w:val="5"/>
+        </w:numPr>
+        <w:shd w:val="clear" w:color="auto" w:fill="33332D"/>
+        <w:rPr>
+          <w:rFonts w:ascii="IBM Plex Mono" w:hAnsi="IBM Plex Mono"/>
+          <w:color w:val="FFFFFF"/>
+        </w:rPr>
+      </w:pPr>
+      <w:r>
+        <w:rPr>
+          <w:rFonts w:ascii="IBM Plex Mono" w:hAnsi="IBM Plex Mono"/>
+          <w:color w:val="FFFFFF"/>
+        </w:rPr>
+        <w:t xml:space="preserve">      h1</w:t>
+      </w:r>
+    </w:p>
+    <w:p>
+      <w:pPr>
+        <w:pStyle w:val="HTMLPreformatted"/>
+        <w:numPr>
+          <w:ilvl w:val="0"/>
+          <w:numId w:val="5"/>
+        </w:numPr>
+        <w:shd w:val="clear" w:color="auto" w:fill="33332D"/>
+        <w:rPr>
+          <w:rFonts w:ascii="IBM Plex Mono" w:hAnsi="IBM Plex Mono"/>
+          <w:color w:val="FFFFFF"/>
+        </w:rPr>
+      </w:pPr>
+      <w:r>
+        <w:rPr>
+          <w:rFonts w:ascii="IBM Plex Mono" w:hAnsi="IBM Plex Mono"/>
+          <w:color w:val="FFFFFF"/>
+        </w:rPr>
+        <w:t xml:space="preserve">      div</w:t>
+      </w:r>
+    </w:p>
+    <w:p>
+      <w:pPr>
+        <w:pStyle w:val="HTMLPreformatted"/>
+        <w:numPr>
+          <w:ilvl w:val="0"/>
+          <w:numId w:val="5"/>
+        </w:numPr>
+        <w:shd w:val="clear" w:color="auto" w:fill="33332D"/>
+        <w:rPr>
+          <w:rFonts w:ascii="IBM Plex Mono" w:hAnsi="IBM Plex Mono"/>
+          <w:color w:val="FFFFFF"/>
+        </w:rPr>
+      </w:pPr>
+      <w:r>
+        <w:rPr>
+          <w:rFonts w:ascii="IBM Plex Mono" w:hAnsi="IBM Plex Mono"/>
+          <w:color w:val="FFFFFF"/>
+        </w:rPr>
+        <w:t xml:space="preserve">        ul</w:t>
+      </w:r>
+    </w:p>
+    <w:p>
+      <w:pPr>
+        <w:pStyle w:val="HTMLPreformatted"/>
+        <w:numPr>
+          <w:ilvl w:val="0"/>
+          <w:numId w:val="5"/>
+        </w:numPr>
+        <w:shd w:val="clear" w:color="auto" w:fill="33332D"/>
+        <w:rPr>
+          <w:rFonts w:ascii="IBM Plex Mono" w:hAnsi="IBM Plex Mono"/>
+          <w:color w:val="FFFFFF"/>
+        </w:rPr>
+      </w:pPr>
+      <w:r>
+        <w:rPr>
+          <w:rFonts w:ascii="IBM Plex Mono" w:hAnsi="IBM Plex Mono"/>
+          <w:color w:val="FFFFFF"/>
+        </w:rPr>
+        <w:t xml:space="preserve">          li</w:t>
+      </w:r>
+    </w:p>
+    <w:p>
+      <w:pPr>
+        <w:pStyle w:val="HTMLPreformatted"/>
+        <w:numPr>
+          <w:ilvl w:val="0"/>
+          <w:numId w:val="5"/>
+        </w:numPr>
+        <w:shd w:val="clear" w:color="auto" w:fill="33332D"/>
+        <w:rPr>
+          <w:rFonts w:ascii="IBM Plex Mono" w:hAnsi="IBM Plex Mono"/>
+          <w:color w:val="FFFFFF"/>
+        </w:rPr>
+      </w:pPr>
+      <w:r>
+        <w:rPr>
+          <w:rFonts w:ascii="IBM Plex Mono" w:hAnsi="IBM Plex Mono"/>
+          <w:color w:val="FFFFFF"/>
+        </w:rPr>
+        <w:t xml:space="preserve">          li</w:t>
+      </w:r>
+    </w:p>
+    <w:p>
+      <w:pPr>
+        <w:pStyle w:val="HTMLPreformatted"/>
+        <w:numPr>
+          <w:ilvl w:val="0"/>
+          <w:numId w:val="5"/>
+        </w:numPr>
+        <w:shd w:val="clear" w:color="auto" w:fill="33332D"/>
+        <w:rPr>
+          <w:rFonts w:ascii="IBM Plex Mono" w:hAnsi="IBM Plex Mono"/>
+          <w:color w:val="FFFFFF"/>
+        </w:rPr>
+      </w:pPr>
+      <w:r>
+        <w:rPr>
+          <w:rFonts w:ascii="IBM Plex Mono" w:hAnsi="IBM Plex Mono"/>
+          <w:color w:val="FFFFFF"/>
+        </w:rPr>
+        <w:t xml:space="preserve">          li</w:t>
+      </w:r>
+    </w:p>
+    <w:p>
+      <w:pPr>
+        <w:pStyle w:val="HTMLPreformatted"/>
+        <w:numPr>
+          <w:ilvl w:val="0"/>
+          <w:numId w:val="5"/>
+        </w:numPr>
+        <w:shd w:val="clear" w:color="auto" w:fill="33332D"/>
+        <w:rPr>
+          <w:rFonts w:ascii="IBM Plex Mono" w:hAnsi="IBM Plex Mono"/>
+          <w:color w:val="FFFFFF"/>
+        </w:rPr>
+      </w:pPr>
+      <w:r>
+        <w:rPr>
+          <w:rFonts w:ascii="IBM Plex Mono" w:hAnsi="IBM Plex Mono"/>
+          <w:color w:val="FFFFFF"/>
+        </w:rPr>
+        <w:t xml:space="preserve">      form</w:t>
+      </w:r>
+    </w:p>
+    <w:p>
+      <w:pPr>
+        <w:pStyle w:val="HTMLPreformatted"/>
+        <w:numPr>
+          <w:ilvl w:val="0"/>
+          <w:numId w:val="5"/>
+        </w:numPr>
+        <w:shd w:val="clear" w:color="auto" w:fill="33332D"/>
+        <w:rPr>
+          <w:rFonts w:ascii="IBM Plex Mono" w:hAnsi="IBM Plex Mono"/>
+          <w:color w:val="FFFFFF"/>
+        </w:rPr>
+      </w:pPr>
+      <w:r>
+        <w:rPr>
+          <w:rFonts w:ascii="IBM Plex Mono" w:hAnsi="IBM Plex Mono"/>
+          <w:color w:val="FFFFFF"/>
+        </w:rPr>
+        <w:t xml:space="preserve">        input</w:t>
+      </w:r>
+    </w:p>
+    <w:p>
+      <w:pPr>
+        <w:pStyle w:val="HTMLPreformatted"/>
+        <w:numPr>
+          <w:ilvl w:val="0"/>
+          <w:numId w:val="5"/>
+        </w:numPr>
+        <w:shd w:val="clear" w:color="auto" w:fill="33332D"/>
+        <w:rPr>
+          <w:rFonts w:ascii="IBM Plex Mono" w:hAnsi="IBM Plex Mono"/>
+          <w:color w:val="FFFFFF"/>
+        </w:rPr>
+      </w:pPr>
+      <w:r>
+        <w:rPr>
+          <w:rFonts w:ascii="IBM Plex Mono" w:hAnsi="IBM Plex Mono"/>
+          <w:color w:val="FFFFFF"/>
+        </w:rPr>
+        <w:t xml:space="preserve">        input</w:t>
+      </w:r>
+    </w:p>
+    <w:p>
+      <w:pPr>
+        <w:pStyle w:val="ListParagraph"/>
+        <w:numPr>
+          <w:ilvl w:val="1"/>
+          <w:numId w:val="5"/>
+        </w:numPr>
+      </w:pPr>
+      <w:r>
+        <w:t xml:space="preserve">The DOM is an API which allows for programmatic modification of the </w:t>
+      </w:r>
+      <w:r>
+        <w:rPr>
+          <w:i/>
+          <w:iCs/>
+        </w:rPr>
+        <w:t>element trees</w:t>
+      </w:r>
+      <w:r>
+        <w:t xml:space="preserve"> </w:t>
+      </w:r>
+      <w:r>
+        <w:t>corre</w:t>
+      </w:r>
+      <w:r>
+        <w:t>sponding to web pages</w:t>
+      </w:r>
+    </w:p>
+    <w:p>
+      <w:pPr>
+        <w:pStyle w:val="ListParagraph"/>
+        <w:numPr>
+          <w:ilvl w:val="1"/>
+          <w:numId w:val="5"/>
+        </w:numPr>
+      </w:pPr>
+      <w:r>
+        <w:t>The topmost node of the DOM tree of a HTML document – ‘document’</w:t>
+      </w:r>
+    </w:p>
+    <w:p>
+      <w:pPr>
+        <w:pStyle w:val="ListParagraph"/>
+        <w:numPr>
+          <w:ilvl w:val="0"/>
+          <w:numId w:val="5"/>
+        </w:numPr>
+      </w:pPr>
+      <w:r>
+        <w:t>CSS – class selectors, classes are attributes that can be added to HTML elements</w:t>
+      </w:r>
+    </w:p>
+    <w:p>
+      <w:pPr>
+        <w:pStyle w:val="ListParagraph"/>
+        <w:numPr>
+          <w:ilvl w:val="0"/>
+          <w:numId w:val="5"/>
+        </w:numPr>
+      </w:pPr>
+      <w:r>
+        <w:t>Loading a page containing JavaScript</w:t>
+      </w:r>
+    </w:p>
+    <w:p>
+      <w:pPr>
+        <w:pStyle w:val="ListParagraph"/>
+        <w:numPr>
+          <w:ilvl w:val="1"/>
+          <w:numId w:val="5"/>
+        </w:numPr>
+      </w:pPr>
+      <w:r>
+        <w:rPr>
+          <w:noProof/>
+        </w:rPr>
+        <w:lastRenderedPageBreak/>
+        <w:drawing>
+          <wp:inline distT="0" distB="0" distL="0" distR="0" wp14:anchorId="6088881A" wp14:editId="1492EAE3">
+            <wp:extent cx="5066947" cy="3538330"/>
+            <wp:effectExtent l="0" t="0" r="635" b="5080"/>
+            <wp:docPr id="3" name="Picture 3" descr="fullstack content"/>
+            <wp:cNvGraphicFramePr>
+              <a:graphicFrameLocks xmlns:a="http://schemas.openxmlformats.org/drawingml/2006/main" noChangeAspect="1"/>
+            </wp:cNvGraphicFramePr>
+            <a:graphic xmlns:a="http://schemas.openxmlformats.org/drawingml/2006/main">
+              <a:graphicData uri="http://schemas.openxmlformats.org/drawingml/2006/picture">
+                <pic:pic xmlns:pic="http://schemas.openxmlformats.org/drawingml/2006/picture">
+                  <pic:nvPicPr>
+                    <pic:cNvPr id="0" name="Picture 3" descr="fullstack content"/>
+                    <pic:cNvPicPr>
+                      <a:picLocks noChangeAspect="1" noChangeArrowheads="1"/>
+                    </pic:cNvPicPr>
+                  </pic:nvPicPr>
+                  <pic:blipFill>
+                    <a:blip r:embed="rId8">
+                      <a:extLst>
+                        <a:ext uri="{28A0092B-C50C-407E-A947-70E740481C1C}">
+                          <a14:useLocalDpi xmlns:a14="http://schemas.microsoft.com/office/drawing/2010/main" val="0"/>
+                        </a:ext>
+                      </a:extLst>
+                    </a:blip>
+                    <a:srcRect/>
+                    <a:stretch>
+                      <a:fillRect/>
+                    </a:stretch>
+                  </pic:blipFill>
+                  <pic:spPr bwMode="auto">
+                    <a:xfrm>
+                      <a:off x="0" y="0"/>
+                      <a:ext cx="5069691" cy="3540246"/>
+                    </a:xfrm>
+                    <a:prstGeom prst="rect">
+                      <a:avLst/>
+                    </a:prstGeom>
+                    <a:noFill/>
+                    <a:ln>
+                      <a:noFill/>
+                    </a:ln>
+                  </pic:spPr>
+                </pic:pic>
+              </a:graphicData>
+            </a:graphic>
+          </wp:inline>
+        </w:drawing>
+      </w:r>
+    </w:p>
+    <w:p>
+      <w:pPr>
+        <w:pStyle w:val="ListParagraph"/>
+        <w:numPr>
+          <w:ilvl w:val="1"/>
+          <w:numId w:val="5"/>
+        </w:numPr>
+      </w:pPr>
+      <w:r>
+        <w:t>Browser fetches the HTML code, defining the content and structure of the page, from the server via HTTP GET</w:t>
+      </w:r>
+    </w:p>
+    <w:p>
+      <w:pPr>
+        <w:pStyle w:val="ListParagraph"/>
+        <w:numPr>
+          <w:ilvl w:val="1"/>
+          <w:numId w:val="5"/>
+        </w:numPr>
+      </w:pPr>
+      <w:r>
+        <w:t xml:space="preserve">Links in the browser allows browser to also fetch .css and .js </w:t>
+      </w:r>
+    </w:p>
+    <w:p>
+      <w:pPr>
+        <w:pStyle w:val="ListParagraph"/>
+        <w:numPr>
+          <w:ilvl w:val="1"/>
+          <w:numId w:val="5"/>
+        </w:numPr>
+      </w:pPr>
+      <w:r>
+        <w:t xml:space="preserve">Browser executes the JS code </w:t>
+      </w:r>
+      <w:r>
+        <w:t xml:space="preserve">that requests JSON data from server, which then returns the </w:t>
+      </w:r>
+      <w:r>
+        <w:t>data.json information</w:t>
+      </w:r>
+    </w:p>
+    <w:p>
+      <w:pPr>
+        <w:pStyle w:val="ListParagraph"/>
+        <w:numPr>
+          <w:ilvl w:val="1"/>
+          <w:numId w:val="5"/>
+        </w:numPr>
+      </w:pPr>
+      <w:r>
+        <w:t xml:space="preserve">Once the data is fetched, </w:t>
+      </w:r>
+      <w:r>
+        <w:t>browser executes the event handler that renders the notes to display</w:t>
+      </w:r>
+    </w:p>
+    <w:p>
+      <w:pPr>
+        <w:pStyle w:val="ListParagraph"/>
+        <w:numPr>
+          <w:ilvl w:val="0"/>
+          <w:numId w:val="5"/>
+        </w:numPr>
+      </w:pPr>
+      <w:r>
+        <w:t>Forms &amp; HTTP POST</w:t>
+      </w:r>
+    </w:p>
+    <w:p>
+      <w:pPr>
+        <w:pStyle w:val="ListParagraph"/>
+        <w:numPr>
+          <w:ilvl w:val="1"/>
+          <w:numId w:val="5"/>
+        </w:numPr>
+      </w:pPr>
+      <w:r>
+        <w:rPr>
+          <w:noProof/>
+        </w:rPr>
+        <w:drawing>
+          <wp:inline distT="0" distB="0" distL="0" distR="0" wp14:anchorId="2D79D277" wp14:editId="358BFD44">
+            <wp:extent cx="3924300" cy="2095500"/>
+            <wp:effectExtent l="0" t="0" r="0" b="0"/>
+            <wp:docPr id="4" name="Picture 4"/>
+            <wp:cNvGraphicFramePr>
+              <a:graphicFrameLocks xmlns:a="http://schemas.openxmlformats.org/drawingml/2006/main" noChangeAspect="1"/>
+            </wp:cNvGraphicFramePr>
+            <a:graphic xmlns:a="http://schemas.openxmlformats.org/drawingml/2006/main">
+              <a:graphicData uri="http://schemas.openxmlformats.org/drawingml/2006/picture">
+                <pic:pic xmlns:pic="http://schemas.openxmlformats.org/drawingml/2006/picture">
+                  <pic:nvPicPr>
+                    <pic:cNvPr id="1" name=""/>
+                    <pic:cNvPicPr/>
+                  </pic:nvPicPr>
+                  <pic:blipFill>
+                    <a:blip r:embed="rId9"/>
+                    <a:stretch>
+                      <a:fillRect/>
+                    </a:stretch>
+                  </pic:blipFill>
+                  <pic:spPr>
+                    <a:xfrm>
+                      <a:off x="0" y="0"/>
+                      <a:ext cx="3924300" cy="2095500"/>
+                    </a:xfrm>
+                    <a:prstGeom prst="rect">
+                      <a:avLst/>
+                    </a:prstGeom>
+                  </pic:spPr>
+                </pic:pic>
+              </a:graphicData>
+            </a:graphic>
+          </wp:inline>
+        </w:drawing>
+      </w:r>
+    </w:p>
+    <w:p>
+      <w:pPr>
+        <w:pStyle w:val="ListParagraph"/>
+        <w:numPr>
+          <w:ilvl w:val="1"/>
+          <w:numId w:val="5"/>
+        </w:numPr>
+      </w:pPr>
+      <w:r>
+        <w:t>The HTTP POST request returns a 302 status code (URL redirect), where the server asks the browser to do a HTTP GET for a different address</w:t>
+      </w:r>
+    </w:p>
+    <w:p>
+      <w:pPr>
+        <w:pStyle w:val="ListParagraph"/>
+        <w:numPr>
+          <w:ilvl w:val="1"/>
+          <w:numId w:val="5"/>
+        </w:numPr>
+      </w:pPr>
+      <w:r>
+        <w:rPr>
+          <w:noProof/>
+        </w:rPr>
+        <w:lastRenderedPageBreak/>
+        <w:drawing>
+          <wp:inline distT="0" distB="0" distL="0" distR="0" wp14:anchorId="051A1AC4" wp14:editId="6DB89F82">
+            <wp:extent cx="5390984" cy="3369216"/>
+            <wp:effectExtent l="0" t="0" r="635" b="3175"/>
+            <wp:docPr id="6" name="Picture 6"/>
+            <wp:cNvGraphicFramePr>
+              <a:graphicFrameLocks xmlns:a="http://schemas.openxmlformats.org/drawingml/2006/main" noChangeAspect="1"/>
+            </wp:cNvGraphicFramePr>
+            <a:graphic xmlns:a="http://schemas.openxmlformats.org/drawingml/2006/main">
+              <a:graphicData uri="http://schemas.openxmlformats.org/drawingml/2006/picture">
+                <pic:pic xmlns:pic="http://schemas.openxmlformats.org/drawingml/2006/picture">
+                  <pic:nvPicPr>
+                    <pic:cNvPr id="1" name=""/>
+                    <pic:cNvPicPr/>
+                  </pic:nvPicPr>
+                  <pic:blipFill>
+                    <a:blip r:embed="rId10"/>
+                    <a:stretch>
+                      <a:fillRect/>
+                    </a:stretch>
+                  </pic:blipFill>
+                  <pic:spPr>
+                    <a:xfrm>
+                      <a:off x="0" y="0"/>
+                      <a:ext cx="5392202" cy="3369977"/>
+                    </a:xfrm>
+                    <a:prstGeom prst="rect">
+                      <a:avLst/>
+                    </a:prstGeom>
+                  </pic:spPr>
+                </pic:pic>
+              </a:graphicData>
+            </a:graphic>
+          </wp:inline>
+        </w:drawing>
+      </w:r>
+    </w:p>
+    <w:p>
+      <w:pPr>
+        <w:pStyle w:val="ListParagraph"/>
+        <w:numPr>
+          <w:ilvl w:val="0"/>
+          <w:numId w:val="5"/>
+        </w:numPr>
+      </w:pPr>
+      <w:r>
+        <w:t>AJAX – 90s style web development -&gt; Asynchronous-Javascript-And-XML released in 2005</w:t>
+      </w:r>
+    </w:p>
+    <w:p>
+      <w:pPr>
+        <w:pStyle w:val="ListParagraph"/>
+        <w:numPr>
+          <w:ilvl w:val="0"/>
+          <w:numId w:val="5"/>
+        </w:numPr>
+      </w:pPr>
+      <w:r>
+        <w:t>Single Page App</w:t>
+      </w:r>
+      <w:r>
+        <w:t xml:space="preserve"> (SPA)</w:t>
+      </w:r>
+    </w:p>
+    <w:p>
+      <w:pPr>
+        <w:pStyle w:val="ListParagraph"/>
+        <w:numPr>
+          <w:ilvl w:val="1"/>
+          <w:numId w:val="5"/>
+        </w:numPr>
+      </w:pPr>
+      <w:r>
+        <w:t>The example app behaves like a traditional web-page – all of the logic is on the server, browser only renders HTML as instructed</w:t>
+      </w:r>
+    </w:p>
+    <w:p>
+      <w:pPr>
+        <w:pStyle w:val="ListParagraph"/>
+        <w:numPr>
+          <w:ilvl w:val="1"/>
+          <w:numId w:val="5"/>
+        </w:numPr>
+      </w:pPr>
+      <w:r>
+        <w:t>The nodes page – browser executes a JS file which grabs data from a server and then returns the data to the browser to display</w:t>
+      </w:r>
+    </w:p>
+    <w:p>
+      <w:pPr>
+        <w:pStyle w:val="ListParagraph"/>
+        <w:numPr>
+          <w:ilvl w:val="1"/>
+          <w:numId w:val="5"/>
+        </w:numPr>
+      </w:pPr>
+      <w:r>
+        <w:t>SPAs comprise of one HTML page fetched from server, the contents of which are manipulated with JS that executes in the browser</w:t>
+      </w:r>
+    </w:p>
+    <w:p>
+      <w:pPr>
+        <w:pStyle w:val="ListParagraph"/>
+        <w:numPr>
+          <w:ilvl w:val="1"/>
+          <w:numId w:val="5"/>
+        </w:numPr>
+      </w:pPr>
+      <w:r>
+        <w:rPr>
+          <w:noProof/>
+        </w:rPr>
+        <w:drawing>
+          <wp:inline distT="0" distB="0" distL="0" distR="0" wp14:anchorId="7C49F2C2" wp14:editId="3BF2FDCE">
+            <wp:extent cx="2895600" cy="523875"/>
+            <wp:effectExtent l="0" t="0" r="0" b="9525"/>
+            <wp:docPr id="7" name="Picture 7"/>
+            <wp:cNvGraphicFramePr>
+              <a:graphicFrameLocks xmlns:a="http://schemas.openxmlformats.org/drawingml/2006/main" noChangeAspect="1"/>
+            </wp:cNvGraphicFramePr>
+            <a:graphic xmlns:a="http://schemas.openxmlformats.org/drawingml/2006/main">
+              <a:graphicData uri="http://schemas.openxmlformats.org/drawingml/2006/picture">
+                <pic:pic xmlns:pic="http://schemas.openxmlformats.org/drawingml/2006/picture">
+                  <pic:nvPicPr>
+                    <pic:cNvPr id="1" name=""/>
+                    <pic:cNvPicPr/>
+                  </pic:nvPicPr>
+                  <pic:blipFill>
+                    <a:blip r:embed="rId11"/>
+                    <a:stretch>
+                      <a:fillRect/>
+                    </a:stretch>
+                  </pic:blipFill>
+                  <pic:spPr>
+                    <a:xfrm>
+                      <a:off x="0" y="0"/>
+                      <a:ext cx="2895600" cy="523875"/>
+                    </a:xfrm>
+                    <a:prstGeom prst="rect">
+                      <a:avLst/>
+                    </a:prstGeom>
+                  </pic:spPr>
+                </pic:pic>
+              </a:graphicData>
+            </a:graphic>
+          </wp:inline>
+        </w:drawing>
+      </w:r>
+    </w:p>
+    <w:p>
+      <w:pPr>
+        <w:pStyle w:val="ListParagraph"/>
+        <w:numPr>
+          <w:ilvl w:val="1"/>
+          <w:numId w:val="5"/>
+        </w:numPr>
+      </w:pPr>
+      <w:r>
+        <w:t xml:space="preserve">Vs </w:t>
+      </w:r>
+    </w:p>
+    <w:p>
+      <w:pPr>
+        <w:pStyle w:val="ListParagraph"/>
+        <w:numPr>
+          <w:ilvl w:val="1"/>
+          <w:numId w:val="5"/>
+        </w:numPr>
+      </w:pPr>
+      <w:r>
+        <w:rPr>
+          <w:noProof/>
+        </w:rPr>
+        <w:drawing>
+          <wp:inline distT="0" distB="0" distL="0" distR="0" wp14:anchorId="55711EF5" wp14:editId="6FBD6FB9">
+            <wp:extent cx="2924175" cy="866775"/>
+            <wp:effectExtent l="0" t="0" r="9525" b="9525"/>
+            <wp:docPr id="8" name="Picture 8"/>
+            <wp:cNvGraphicFramePr>
+              <a:graphicFrameLocks xmlns:a="http://schemas.openxmlformats.org/drawingml/2006/main" noChangeAspect="1"/>
+            </wp:cNvGraphicFramePr>
+            <a:graphic xmlns:a="http://schemas.openxmlformats.org/drawingml/2006/main">
+              <a:graphicData uri="http://schemas.openxmlformats.org/drawingml/2006/picture">
+                <pic:pic xmlns:pic="http://schemas.openxmlformats.org/drawingml/2006/picture">
+                  <pic:nvPicPr>
+                    <pic:cNvPr id="1" name=""/>
+                    <pic:cNvPicPr/>
+                  </pic:nvPicPr>
+                  <pic:blipFill>
+                    <a:blip r:embed="rId12"/>
+                    <a:stretch>
+                      <a:fillRect/>
+                    </a:stretch>
+                  </pic:blipFill>
+                  <pic:spPr>
+                    <a:xfrm>
+                      <a:off x="0" y="0"/>
+                      <a:ext cx="2924175" cy="866775"/>
+                    </a:xfrm>
+                    <a:prstGeom prst="rect">
+                      <a:avLst/>
+                    </a:prstGeom>
+                  </pic:spPr>
+                </pic:pic>
+              </a:graphicData>
+            </a:graphic>
+          </wp:inline>
+        </w:drawing>
+      </w:r>
+    </w:p>
+    <w:p>
+      <w:pPr>
+        <w:pStyle w:val="ListParagraph"/>
+        <w:numPr>
+          <w:ilvl w:val="1"/>
+          <w:numId w:val="5"/>
+        </w:numPr>
+      </w:pPr>
+      <w:r>
+        <w:t>Removing the form action away from the HTML &amp; avoiding the need to redirect - Relying on JS to handle the server side POST</w:t>
+      </w:r>
+    </w:p>
+    <w:p>
+      <w:pPr>
+        <w:pStyle w:val="HTMLPreformatted"/>
+        <w:numPr>
+          <w:ilvl w:val="0"/>
+          <w:numId w:val="5"/>
+        </w:numPr>
+        <w:shd w:val="clear" w:color="auto" w:fill="33332D"/>
+        <w:rPr>
+          <w:rStyle w:val="HTMLCode"/>
+          <w:rFonts w:ascii="Consolas" w:hAnsi="Consolas"/>
+          <w:color w:val="FFFFFF"/>
+        </w:rPr>
+      </w:pPr>
+      <w:r>
+        <w:rPr>
+          <w:rStyle w:val="token"/>
+          <w:rFonts w:ascii="Consolas" w:hAnsi="Consolas"/>
+          <w:color w:val="D1949E"/>
+        </w:rPr>
+        <w:t>var</w:t>
+      </w:r>
+      <w:r>
+        <w:rPr>
+          <w:rStyle w:val="HTMLCode"/>
+          <w:rFonts w:ascii="Consolas" w:hAnsi="Consolas"/>
+          <w:color w:val="FFFFFF"/>
+        </w:rPr>
+        <w:t xml:space="preserve"> form </w:t>
+      </w:r>
+      <w:r>
+        <w:rPr>
+          <w:rStyle w:val="token"/>
+          <w:rFonts w:ascii="Consolas" w:hAnsi="Consolas"/>
+          <w:color w:val="F5B83D"/>
+        </w:rPr>
+        <w:t>=</w:t>
+      </w:r>
+      <w:r>
+        <w:rPr>
+          <w:rStyle w:val="HTMLCode"/>
+          <w:rFonts w:ascii="Consolas" w:hAnsi="Consolas"/>
+          <w:color w:val="FFFFFF"/>
+        </w:rPr>
+        <w:t xml:space="preserve"> document</w:t>
+      </w:r>
+      <w:r>
+        <w:rPr>
+          <w:rStyle w:val="token"/>
+          <w:rFonts w:ascii="Consolas" w:hAnsi="Consolas"/>
+          <w:color w:val="FFFFFF"/>
+        </w:rPr>
+        <w:t>.getElementById(</w:t>
+      </w:r>
+      <w:r>
+        <w:rPr>
+          <w:rStyle w:val="token"/>
+          <w:rFonts w:ascii="Consolas" w:hAnsi="Consolas"/>
+          <w:color w:val="BDE052"/>
+        </w:rPr>
+        <w:t>'notes_form'</w:t>
+      </w:r>
+      <w:r>
+        <w:rPr>
+          <w:rStyle w:val="token"/>
+          <w:rFonts w:ascii="Consolas" w:hAnsi="Consolas"/>
+          <w:color w:val="FFFFFF"/>
+        </w:rPr>
+        <w:t>)</w:t>
+      </w:r>
+    </w:p>
+    <w:p>
+      <w:pPr>
+        <w:pStyle w:val="HTMLPreformatted"/>
+        <w:numPr>
+          <w:ilvl w:val="0"/>
+          <w:numId w:val="5"/>
+        </w:numPr>
+        <w:shd w:val="clear" w:color="auto" w:fill="33332D"/>
+        <w:rPr>
+          <w:rStyle w:val="HTMLCode"/>
+          <w:rFonts w:ascii="Consolas" w:hAnsi="Consolas"/>
+          <w:color w:val="FFFFFF"/>
+        </w:rPr>
+      </w:pPr>
+      <w:r>
+        <w:rPr>
+          <w:rStyle w:val="HTMLCode"/>
+          <w:rFonts w:ascii="Consolas" w:hAnsi="Consolas"/>
+          <w:color w:val="FFFFFF"/>
+        </w:rPr>
+        <w:t>form</w:t>
+      </w:r>
+      <w:r>
+        <w:rPr>
+          <w:rStyle w:val="token"/>
+          <w:rFonts w:ascii="Consolas" w:hAnsi="Consolas"/>
+          <w:color w:val="FFFFFF"/>
+        </w:rPr>
+        <w:t>.onsubmit</w:t>
+      </w:r>
+      <w:r>
+        <w:rPr>
+          <w:rStyle w:val="HTMLCode"/>
+          <w:rFonts w:ascii="Consolas" w:hAnsi="Consolas"/>
+          <w:color w:val="FFFFFF"/>
+        </w:rPr>
+        <w:t xml:space="preserve"> </w:t>
+      </w:r>
+      <w:r>
+        <w:rPr>
+          <w:rStyle w:val="token"/>
+          <w:rFonts w:ascii="Consolas" w:hAnsi="Consolas"/>
+          <w:color w:val="F5B83D"/>
+        </w:rPr>
+        <w:t>=</w:t>
+      </w:r>
+      <w:r>
+        <w:rPr>
+          <w:rStyle w:val="HTMLCode"/>
+          <w:rFonts w:ascii="Consolas" w:hAnsi="Consolas"/>
+          <w:color w:val="FFFFFF"/>
+        </w:rPr>
+        <w:t xml:space="preserve"> </w:t>
+      </w:r>
+      <w:r>
+        <w:rPr>
+          <w:rStyle w:val="token"/>
+          <w:rFonts w:ascii="Consolas" w:hAnsi="Consolas"/>
+          <w:color w:val="D1949E"/>
+        </w:rPr>
+        <w:t>function</w:t>
+      </w:r>
+      <w:r>
+        <w:rPr>
+          <w:rStyle w:val="token"/>
+          <w:rFonts w:ascii="Consolas" w:hAnsi="Consolas"/>
+          <w:color w:val="FFFFFF"/>
+        </w:rPr>
+        <w:t>(e)</w:t>
+      </w:r>
+      <w:r>
+        <w:rPr>
+          <w:rStyle w:val="HTMLCode"/>
+          <w:rFonts w:ascii="Consolas" w:hAnsi="Consolas"/>
+          <w:color w:val="FFFFFF"/>
+        </w:rPr>
+        <w:t xml:space="preserve"> </w:t>
+      </w:r>
+      <w:r>
+        <w:rPr>
+          <w:rStyle w:val="token"/>
+          <w:rFonts w:ascii="Consolas" w:hAnsi="Consolas"/>
+          <w:color w:val="FFFFFF"/>
+        </w:rPr>
+        <w:t>{</w:t>
+      </w:r>
+    </w:p>
+    <w:p>
+      <w:pPr>
+        <w:pStyle w:val="HTMLPreformatted"/>
+        <w:numPr>
+          <w:ilvl w:val="0"/>
+          <w:numId w:val="5"/>
+        </w:numPr>
+        <w:shd w:val="clear" w:color="auto" w:fill="33332D"/>
+        <w:rPr>
+          <w:rStyle w:val="HTMLCode"/>
+          <w:rFonts w:ascii="Consolas" w:hAnsi="Consolas"/>
+          <w:color w:val="FFFFFF"/>
+        </w:rPr>
+      </w:pPr>
+      <w:r>
+        <w:rPr>
+          <w:rStyle w:val="HTMLCode"/>
+          <w:rFonts w:ascii="Consolas" w:hAnsi="Consolas"/>
+          <w:color w:val="FFFFFF"/>
+        </w:rPr>
+        <w:t xml:space="preserve">  e</w:t>
+      </w:r>
+      <w:r>
+        <w:rPr>
+          <w:rStyle w:val="token"/>
+          <w:rFonts w:ascii="Consolas" w:hAnsi="Consolas"/>
+          <w:color w:val="FFFFFF"/>
+        </w:rPr>
+        <w:t>.preventDefault()</w:t>
+      </w:r>
+    </w:p>
+    <w:p>
+      <w:pPr>
+        <w:pStyle w:val="HTMLPreformatted"/>
+        <w:numPr>
+          <w:ilvl w:val="0"/>
+          <w:numId w:val="5"/>
+        </w:numPr>
+        <w:shd w:val="clear" w:color="auto" w:fill="33332D"/>
+        <w:rPr>
+          <w:rStyle w:val="HTMLCode"/>
+          <w:rFonts w:ascii="Consolas" w:hAnsi="Consolas"/>
+          <w:color w:val="FFFFFF"/>
+        </w:rPr>
+      </w:pPr>
+    </w:p>
+    <w:p>
+      <w:pPr>
+        <w:pStyle w:val="HTMLPreformatted"/>
+        <w:numPr>
+          <w:ilvl w:val="0"/>
+          <w:numId w:val="5"/>
+        </w:numPr>
+        <w:shd w:val="clear" w:color="auto" w:fill="33332D"/>
+        <w:rPr>
+          <w:rStyle w:val="HTMLCode"/>
+          <w:rFonts w:ascii="Consolas" w:hAnsi="Consolas"/>
+          <w:color w:val="FFFFFF"/>
+        </w:rPr>
+      </w:pPr>
+      <w:r>
+        <w:rPr>
+          <w:rStyle w:val="HTMLCode"/>
+          <w:rFonts w:ascii="Consolas" w:hAnsi="Consolas"/>
+          <w:color w:val="FFFFFF"/>
+        </w:rPr>
+        <w:t xml:space="preserve">  </w:t>
+      </w:r>
+      <w:r>
+        <w:rPr>
+          <w:rStyle w:val="token"/>
+          <w:rFonts w:ascii="Consolas" w:hAnsi="Consolas"/>
+          <w:color w:val="D1949E"/>
+        </w:rPr>
+        <w:t>var</w:t>
+      </w:r>
+      <w:r>
+        <w:rPr>
+          <w:rStyle w:val="HTMLCode"/>
+          <w:rFonts w:ascii="Consolas" w:hAnsi="Consolas"/>
+          <w:color w:val="FFFFFF"/>
+        </w:rPr>
+        <w:t xml:space="preserve"> note </w:t>
+      </w:r>
+      <w:r>
+        <w:rPr>
+          <w:rStyle w:val="token"/>
+          <w:rFonts w:ascii="Consolas" w:hAnsi="Consolas"/>
+          <w:color w:val="F5B83D"/>
+        </w:rPr>
+        <w:t>=</w:t>
+      </w:r>
+      <w:r>
+        <w:rPr>
+          <w:rStyle w:val="HTMLCode"/>
+          <w:rFonts w:ascii="Consolas" w:hAnsi="Consolas"/>
+          <w:color w:val="FFFFFF"/>
+        </w:rPr>
+        <w:t xml:space="preserve"> </w:t>
+      </w:r>
+      <w:r>
+        <w:rPr>
+          <w:rStyle w:val="token"/>
+          <w:rFonts w:ascii="Consolas" w:hAnsi="Consolas"/>
+          <w:color w:val="FFFFFF"/>
+        </w:rPr>
+        <w:t>{</w:t>
+      </w:r>
+    </w:p>
+    <w:p>
+      <w:pPr>
+        <w:pStyle w:val="HTMLPreformatted"/>
+        <w:numPr>
+          <w:ilvl w:val="0"/>
+          <w:numId w:val="5"/>
+        </w:numPr>
+        <w:shd w:val="clear" w:color="auto" w:fill="33332D"/>
+        <w:rPr>
+          <w:rStyle w:val="HTMLCode"/>
+          <w:rFonts w:ascii="Consolas" w:hAnsi="Consolas"/>
+          <w:color w:val="FFFFFF"/>
+        </w:rPr>
+      </w:pPr>
+      <w:r>
+        <w:rPr>
+          <w:rStyle w:val="HTMLCode"/>
+          <w:rFonts w:ascii="Consolas" w:hAnsi="Consolas"/>
+          <w:color w:val="FFFFFF"/>
+        </w:rPr>
+        <w:t xml:space="preserve">    content</w:t>
+      </w:r>
+      <w:r>
+        <w:rPr>
+          <w:rStyle w:val="token"/>
+          <w:rFonts w:ascii="Consolas" w:hAnsi="Consolas"/>
+          <w:color w:val="F5B83D"/>
+        </w:rPr>
+        <w:t>:</w:t>
+      </w:r>
+      <w:r>
+        <w:rPr>
+          <w:rStyle w:val="HTMLCode"/>
+          <w:rFonts w:ascii="Consolas" w:hAnsi="Consolas"/>
+          <w:color w:val="FFFFFF"/>
+        </w:rPr>
+        <w:t xml:space="preserve"> e</w:t>
+      </w:r>
+      <w:r>
+        <w:rPr>
+          <w:rStyle w:val="token"/>
+          <w:rFonts w:ascii="Consolas" w:hAnsi="Consolas"/>
+          <w:color w:val="FFFFFF"/>
+        </w:rPr>
+        <w:t>.</w:t>
+      </w:r>
+      <w:r>
+        <w:rPr>
+          <w:rStyle w:val="HTMLCode"/>
+          <w:rFonts w:ascii="Consolas" w:hAnsi="Consolas"/>
+          <w:color w:val="FFFFFF"/>
+        </w:rPr>
+        <w:t>target</w:t>
+      </w:r>
+      <w:r>
+        <w:rPr>
+          <w:rStyle w:val="token"/>
+          <w:rFonts w:ascii="Consolas" w:hAnsi="Consolas"/>
+          <w:color w:val="FFFFFF"/>
+        </w:rPr>
+        <w:t>.</w:t>
+      </w:r>
+      <w:r>
+        <w:rPr>
+          <w:rStyle w:val="HTMLCode"/>
+          <w:rFonts w:ascii="Consolas" w:hAnsi="Consolas"/>
+          <w:color w:val="FFFFFF"/>
+        </w:rPr>
+        <w:t>elements</w:t>
+      </w:r>
+      <w:r>
+        <w:rPr>
+          <w:rStyle w:val="token"/>
+          <w:rFonts w:ascii="Consolas" w:hAnsi="Consolas"/>
+          <w:color w:val="FFFFFF"/>
+        </w:rPr>
+        <w:t>[</w:t>
+      </w:r>
+      <w:r>
+        <w:rPr>
+          <w:rStyle w:val="token"/>
+          <w:rFonts w:ascii="Consolas" w:hAnsi="Consolas"/>
+          <w:color w:val="D1949E"/>
+        </w:rPr>
+        <w:t>0</w:t>
+      </w:r>
+      <w:r>
+        <w:rPr>
+          <w:rStyle w:val="token"/>
+          <w:rFonts w:ascii="Consolas" w:hAnsi="Consolas"/>
+          <w:color w:val="FFFFFF"/>
+        </w:rPr>
+        <w:t>].</w:t>
+      </w:r>
+      <w:r>
+        <w:rPr>
+          <w:rStyle w:val="HTMLCode"/>
+          <w:rFonts w:ascii="Consolas" w:hAnsi="Consolas"/>
+          <w:color w:val="FFFFFF"/>
+        </w:rPr>
+        <w:t>value</w:t>
+      </w:r>
+      <w:r>
+        <w:rPr>
+          <w:rStyle w:val="token"/>
+          <w:rFonts w:ascii="Consolas" w:hAnsi="Consolas"/>
+          <w:color w:val="FFFFFF"/>
+        </w:rPr>
+        <w:t>,</w:t>
+      </w:r>
+    </w:p>
+    <w:p>
+      <w:pPr>
+        <w:pStyle w:val="HTMLPreformatted"/>
+        <w:numPr>
+          <w:ilvl w:val="0"/>
+          <w:numId w:val="5"/>
+        </w:numPr>
+        <w:shd w:val="clear" w:color="auto" w:fill="33332D"/>
+        <w:rPr>
+          <w:rStyle w:val="HTMLCode"/>
+          <w:rFonts w:ascii="Consolas" w:hAnsi="Consolas"/>
+          <w:color w:val="FFFFFF"/>
+        </w:rPr>
+      </w:pPr>
+      <w:r>
+        <w:rPr>
+          <w:rStyle w:val="HTMLCode"/>
+          <w:rFonts w:ascii="Consolas" w:hAnsi="Consolas"/>
+          <w:color w:val="FFFFFF"/>
+        </w:rPr>
+        <w:t xml:space="preserve">    date</w:t>
+      </w:r>
+      <w:r>
+        <w:rPr>
+          <w:rStyle w:val="token"/>
+          <w:rFonts w:ascii="Consolas" w:hAnsi="Consolas"/>
+          <w:color w:val="F5B83D"/>
+        </w:rPr>
+        <w:t>:</w:t>
+      </w:r>
+      <w:r>
+        <w:rPr>
+          <w:rStyle w:val="HTMLCode"/>
+          <w:rFonts w:ascii="Consolas" w:hAnsi="Consolas"/>
+          <w:color w:val="FFFFFF"/>
+        </w:rPr>
+        <w:t xml:space="preserve"> </w:t>
+      </w:r>
+      <w:r>
+        <w:rPr>
+          <w:rStyle w:val="token"/>
+          <w:rFonts w:ascii="Consolas" w:hAnsi="Consolas"/>
+          <w:color w:val="D1949E"/>
+        </w:rPr>
+        <w:t>new</w:t>
+      </w:r>
+      <w:r>
+        <w:rPr>
+          <w:rStyle w:val="HTMLCode"/>
+          <w:rFonts w:ascii="Consolas" w:hAnsi="Consolas"/>
+          <w:color w:val="FFFFFF"/>
+        </w:rPr>
+        <w:t xml:space="preserve"> </w:t>
+      </w:r>
+      <w:r>
+        <w:rPr>
+          <w:rStyle w:val="token"/>
+          <w:rFonts w:ascii="Consolas" w:hAnsi="Consolas"/>
+          <w:color w:val="FFFFFF"/>
+        </w:rPr>
+        <w:t>Date(),</w:t>
+      </w:r>
+    </w:p>
+    <w:p>
+      <w:pPr>
+        <w:pStyle w:val="HTMLPreformatted"/>
+        <w:numPr>
+          <w:ilvl w:val="0"/>
+          <w:numId w:val="5"/>
+        </w:numPr>
+        <w:shd w:val="clear" w:color="auto" w:fill="33332D"/>
+        <w:rPr>
+          <w:rStyle w:val="HTMLCode"/>
+          <w:rFonts w:ascii="Consolas" w:hAnsi="Consolas"/>
+          <w:color w:val="FFFFFF"/>
+        </w:rPr>
+      </w:pPr>
+      <w:r>
+        <w:rPr>
+          <w:rStyle w:val="HTMLCode"/>
+          <w:rFonts w:ascii="Consolas" w:hAnsi="Consolas"/>
+          <w:color w:val="FFFFFF"/>
+        </w:rPr>
+        <w:t xml:space="preserve">  </w:t>
+      </w:r>
+      <w:r>
+        <w:rPr>
+          <w:rStyle w:val="token"/>
+          <w:rFonts w:ascii="Consolas" w:hAnsi="Consolas"/>
+          <w:color w:val="FFFFFF"/>
+        </w:rPr>
+        <w:t>}</w:t>
+      </w:r>
+    </w:p>
+    <w:p>
+      <w:pPr>
+        <w:pStyle w:val="HTMLPreformatted"/>
+        <w:numPr>
+          <w:ilvl w:val="0"/>
+          <w:numId w:val="5"/>
+        </w:numPr>
+        <w:shd w:val="clear" w:color="auto" w:fill="33332D"/>
+        <w:rPr>
+          <w:rStyle w:val="HTMLCode"/>
+          <w:rFonts w:ascii="Consolas" w:hAnsi="Consolas"/>
+          <w:color w:val="FFFFFF"/>
+        </w:rPr>
+      </w:pPr>
+    </w:p>
+    <w:p>
+      <w:pPr>
+        <w:pStyle w:val="HTMLPreformatted"/>
+        <w:numPr>
+          <w:ilvl w:val="0"/>
+          <w:numId w:val="5"/>
+        </w:numPr>
+        <w:shd w:val="clear" w:color="auto" w:fill="33332D"/>
+        <w:rPr>
+          <w:rStyle w:val="HTMLCode"/>
+          <w:rFonts w:ascii="Consolas" w:hAnsi="Consolas"/>
+          <w:color w:val="FFFFFF"/>
+        </w:rPr>
+      </w:pPr>
+      <w:r>
+        <w:rPr>
+          <w:rStyle w:val="HTMLCode"/>
+          <w:rFonts w:ascii="Consolas" w:hAnsi="Consolas"/>
+          <w:color w:val="FFFFFF"/>
+        </w:rPr>
+        <w:t xml:space="preserve">  notes</w:t>
+      </w:r>
+      <w:r>
+        <w:rPr>
+          <w:rStyle w:val="token"/>
+          <w:rFonts w:ascii="Consolas" w:hAnsi="Consolas"/>
+          <w:color w:val="FFFFFF"/>
+        </w:rPr>
+        <w:t>.push(</w:t>
+      </w:r>
+      <w:r>
+        <w:rPr>
+          <w:rStyle w:val="HTMLCode"/>
+          <w:rFonts w:ascii="Consolas" w:hAnsi="Consolas"/>
+          <w:color w:val="FFFFFF"/>
+        </w:rPr>
+        <w:t>note</w:t>
+      </w:r>
+      <w:r>
+        <w:rPr>
+          <w:rStyle w:val="token"/>
+          <w:rFonts w:ascii="Consolas" w:hAnsi="Consolas"/>
+          <w:color w:val="FFFFFF"/>
+        </w:rPr>
+        <w:t>)</w:t>
+      </w:r>
+    </w:p>
+    <w:p>
+      <w:pPr>
+        <w:pStyle w:val="HTMLPreformatted"/>
+        <w:numPr>
+          <w:ilvl w:val="0"/>
+          <w:numId w:val="5"/>
+        </w:numPr>
+        <w:shd w:val="clear" w:color="auto" w:fill="33332D"/>
+        <w:rPr>
+          <w:rStyle w:val="HTMLCode"/>
+          <w:rFonts w:ascii="Consolas" w:hAnsi="Consolas"/>
+          <w:color w:val="FFFFFF"/>
+        </w:rPr>
+      </w:pPr>
+      <w:r>
+        <w:rPr>
+          <w:rStyle w:val="HTMLCode"/>
+          <w:rFonts w:ascii="Consolas" w:hAnsi="Consolas"/>
+          <w:color w:val="FFFFFF"/>
+        </w:rPr>
+        <w:t xml:space="preserve">  e</w:t>
+      </w:r>
+      <w:r>
+        <w:rPr>
+          <w:rStyle w:val="token"/>
+          <w:rFonts w:ascii="Consolas" w:hAnsi="Consolas"/>
+          <w:color w:val="FFFFFF"/>
+        </w:rPr>
+        <w:t>.</w:t>
+      </w:r>
+      <w:r>
+        <w:rPr>
+          <w:rStyle w:val="HTMLCode"/>
+          <w:rFonts w:ascii="Consolas" w:hAnsi="Consolas"/>
+          <w:color w:val="FFFFFF"/>
+        </w:rPr>
+        <w:t>target</w:t>
+      </w:r>
+      <w:r>
+        <w:rPr>
+          <w:rStyle w:val="token"/>
+          <w:rFonts w:ascii="Consolas" w:hAnsi="Consolas"/>
+          <w:color w:val="FFFFFF"/>
+        </w:rPr>
+        <w:t>.</w:t>
+      </w:r>
+      <w:r>
+        <w:rPr>
+          <w:rStyle w:val="HTMLCode"/>
+          <w:rFonts w:ascii="Consolas" w:hAnsi="Consolas"/>
+          <w:color w:val="FFFFFF"/>
+        </w:rPr>
+        <w:t>elements</w:t>
+      </w:r>
+      <w:r>
+        <w:rPr>
+          <w:rStyle w:val="token"/>
+          <w:rFonts w:ascii="Consolas" w:hAnsi="Consolas"/>
+          <w:color w:val="FFFFFF"/>
+        </w:rPr>
+        <w:t>[</w:t>
+      </w:r>
+      <w:r>
+        <w:rPr>
+          <w:rStyle w:val="token"/>
+          <w:rFonts w:ascii="Consolas" w:hAnsi="Consolas"/>
+          <w:color w:val="D1949E"/>
+        </w:rPr>
+        <w:t>0</w:t>
+      </w:r>
+      <w:r>
+        <w:rPr>
+          <w:rStyle w:val="token"/>
+          <w:rFonts w:ascii="Consolas" w:hAnsi="Consolas"/>
+          <w:color w:val="FFFFFF"/>
+        </w:rPr>
+        <w:t>].</w:t>
+      </w:r>
+      <w:r>
+        <w:rPr>
+          <w:rStyle w:val="HTMLCode"/>
+          <w:rFonts w:ascii="Consolas" w:hAnsi="Consolas"/>
+          <w:color w:val="FFFFFF"/>
+        </w:rPr>
+        <w:t xml:space="preserve">value </w:t>
+      </w:r>
+      <w:r>
+        <w:rPr>
+          <w:rStyle w:val="token"/>
+          <w:rFonts w:ascii="Consolas" w:hAnsi="Consolas"/>
+          <w:color w:val="F5B83D"/>
+        </w:rPr>
+        <w:t>=</w:t>
+      </w:r>
+      <w:r>
+        <w:rPr>
+          <w:rStyle w:val="HTMLCode"/>
+          <w:rFonts w:ascii="Consolas" w:hAnsi="Consolas"/>
+          <w:color w:val="FFFFFF"/>
+        </w:rPr>
+        <w:t xml:space="preserve"> </w:t>
+      </w:r>
+      <w:r>
+        <w:rPr>
+          <w:rStyle w:val="token"/>
+          <w:rFonts w:ascii="Consolas" w:hAnsi="Consolas"/>
+          <w:color w:val="BDE052"/>
+        </w:rPr>
+        <w:t>''</w:t>
+      </w:r>
+    </w:p>
+    <w:p>
+      <w:pPr>
+        <w:pStyle w:val="HTMLPreformatted"/>
+        <w:numPr>
+          <w:ilvl w:val="0"/>
+          <w:numId w:val="5"/>
+        </w:numPr>
+        <w:shd w:val="clear" w:color="auto" w:fill="33332D"/>
+        <w:rPr>
+          <w:rStyle w:val="HTMLCode"/>
+          <w:rFonts w:ascii="Consolas" w:hAnsi="Consolas"/>
+          <w:color w:val="FFFFFF"/>
+        </w:rPr>
+      </w:pPr>
+      <w:r>
+        <w:rPr>
+          <w:rStyle w:val="HTMLCode"/>
+          <w:rFonts w:ascii="Consolas" w:hAnsi="Consolas"/>
+          <w:color w:val="FFFFFF"/>
+        </w:rPr>
+        <w:lastRenderedPageBreak/>
+        <w:t xml:space="preserve">  </w:t>
+      </w:r>
+      <w:r>
+        <w:rPr>
+          <w:rStyle w:val="token"/>
+          <w:rFonts w:ascii="Consolas" w:hAnsi="Consolas"/>
+          <w:color w:val="FFFFFF"/>
+        </w:rPr>
+        <w:t>redrawNotes()</w:t>
+      </w:r>
+    </w:p>
+    <w:p>
+      <w:pPr>
+        <w:pStyle w:val="HTMLPreformatted"/>
+        <w:numPr>
+          <w:ilvl w:val="0"/>
+          <w:numId w:val="5"/>
+        </w:numPr>
+        <w:shd w:val="clear" w:color="auto" w:fill="33332D"/>
+        <w:rPr>
+          <w:rStyle w:val="HTMLCode"/>
+          <w:rFonts w:ascii="Consolas" w:hAnsi="Consolas"/>
+          <w:color w:val="FFFFFF"/>
+        </w:rPr>
+      </w:pPr>
+      <w:r>
+        <w:rPr>
+          <w:rStyle w:val="HTMLCode"/>
+          <w:rFonts w:ascii="Consolas" w:hAnsi="Consolas"/>
+          <w:color w:val="FFFFFF"/>
+        </w:rPr>
+        <w:t xml:space="preserve">  </w:t>
+      </w:r>
+      <w:r>
+        <w:rPr>
+          <w:rStyle w:val="token"/>
+          <w:rFonts w:ascii="Consolas" w:hAnsi="Consolas"/>
+          <w:color w:val="FFFFFF"/>
+        </w:rPr>
+        <w:t>sendToServer(</w:t>
+      </w:r>
+      <w:r>
+        <w:rPr>
+          <w:rStyle w:val="HTMLCode"/>
+          <w:rFonts w:ascii="Consolas" w:hAnsi="Consolas"/>
+          <w:color w:val="FFFFFF"/>
+        </w:rPr>
+        <w:t>note</w:t>
+      </w:r>
+      <w:r>
+        <w:rPr>
+          <w:rStyle w:val="token"/>
+          <w:rFonts w:ascii="Consolas" w:hAnsi="Consolas"/>
+          <w:color w:val="FFFFFF"/>
+        </w:rPr>
+        <w:t>)</w:t>
+      </w:r>
+    </w:p>
+    <w:p>
+      <w:pPr>
+        <w:pStyle w:val="HTMLPreformatted"/>
+        <w:numPr>
+          <w:ilvl w:val="0"/>
+          <w:numId w:val="5"/>
+        </w:numPr>
+        <w:shd w:val="clear" w:color="auto" w:fill="33332D"/>
+        <w:rPr>
+          <w:rFonts w:ascii="IBM Plex Mono" w:hAnsi="IBM Plex Mono"/>
+          <w:color w:val="FFFFFF"/>
+        </w:rPr>
+      </w:pPr>
+      <w:r>
+        <w:rPr>
+          <w:rStyle w:val="token"/>
+          <w:rFonts w:ascii="Consolas" w:hAnsi="Consolas"/>
+          <w:color w:val="FFFFFF"/>
+        </w:rPr>
+        <w:t>}</w:t>
+      </w:r>
+    </w:p>
+    <w:p/>
+    <w:p>
+      <w:pPr>
+        <w:pStyle w:val="HTMLPreformatted"/>
+        <w:shd w:val="clear" w:color="auto" w:fill="33332D"/>
+        <w:rPr>
+          <w:rStyle w:val="HTMLCode"/>
+          <w:rFonts w:ascii="Consolas" w:hAnsi="Consolas"/>
+          <w:color w:val="FFFFFF"/>
+        </w:rPr>
+      </w:pPr>
+      <w:r>
+        <w:rPr>
+          <w:rStyle w:val="token"/>
+          <w:rFonts w:ascii="Consolas" w:hAnsi="Consolas"/>
+          <w:color w:val="D1949E"/>
+        </w:rPr>
+        <w:t>var</w:t>
+      </w:r>
+      <w:r>
+        <w:rPr>
+          <w:rStyle w:val="HTMLCode"/>
+          <w:rFonts w:ascii="Consolas" w:hAnsi="Consolas"/>
+          <w:color w:val="FFFFFF"/>
+        </w:rPr>
+        <w:t xml:space="preserve"> </w:t>
+      </w:r>
+      <w:r>
+        <w:rPr>
+          <w:rStyle w:val="token"/>
+          <w:rFonts w:ascii="Consolas" w:hAnsi="Consolas"/>
+          <w:color w:val="FFFFFF"/>
+        </w:rPr>
+        <w:t>sendToServer</w:t>
+      </w:r>
+      <w:r>
+        <w:rPr>
+          <w:rStyle w:val="HTMLCode"/>
+          <w:rFonts w:ascii="Consolas" w:hAnsi="Consolas"/>
+          <w:color w:val="FFFFFF"/>
+        </w:rPr>
+        <w:t xml:space="preserve"> </w:t>
+      </w:r>
+      <w:r>
+        <w:rPr>
+          <w:rStyle w:val="token"/>
+          <w:rFonts w:ascii="Consolas" w:hAnsi="Consolas"/>
+          <w:color w:val="F5B83D"/>
+        </w:rPr>
+        <w:t>=</w:t>
+      </w:r>
+      <w:r>
+        <w:rPr>
+          <w:rStyle w:val="HTMLCode"/>
+          <w:rFonts w:ascii="Consolas" w:hAnsi="Consolas"/>
+          <w:color w:val="FFFFFF"/>
+        </w:rPr>
+        <w:t xml:space="preserve"> </w:t>
+      </w:r>
+      <w:r>
+        <w:rPr>
+          <w:rStyle w:val="token"/>
+          <w:rFonts w:ascii="Consolas" w:hAnsi="Consolas"/>
+          <w:color w:val="D1949E"/>
+        </w:rPr>
+        <w:t>function</w:t>
+      </w:r>
+      <w:r>
+        <w:rPr>
+          <w:rStyle w:val="token"/>
+          <w:rFonts w:ascii="Consolas" w:hAnsi="Consolas"/>
+          <w:color w:val="FFFFFF"/>
+        </w:rPr>
+        <w:t>(note)</w:t>
+      </w:r>
+      <w:r>
+        <w:rPr>
+          <w:rStyle w:val="HTMLCode"/>
+          <w:rFonts w:ascii="Consolas" w:hAnsi="Consolas"/>
+          <w:color w:val="FFFFFF"/>
+        </w:rPr>
+        <w:t xml:space="preserve"> </w:t>
+      </w:r>
+      <w:r>
+        <w:rPr>
+          <w:rStyle w:val="token"/>
+          <w:rFonts w:ascii="Consolas" w:hAnsi="Consolas"/>
+          <w:color w:val="FFFFFF"/>
+        </w:rPr>
+        <w:t>{</w:t>
+      </w:r>
+    </w:p>
+    <w:p>
+      <w:pPr>
+        <w:pStyle w:val="HTMLPreformatted"/>
+        <w:shd w:val="clear" w:color="auto" w:fill="33332D"/>
+        <w:rPr>
+          <w:rStyle w:val="HTMLCode"/>
+          <w:rFonts w:ascii="Consolas" w:hAnsi="Consolas"/>
+          <w:color w:val="FFFFFF"/>
+        </w:rPr>
+      </w:pPr>
+      <w:r>
+        <w:rPr>
+          <w:rStyle w:val="HTMLCode"/>
+          <w:rFonts w:ascii="Consolas" w:hAnsi="Consolas"/>
+          <w:color w:val="FFFFFF"/>
+        </w:rPr>
+        <w:t xml:space="preserve">  </w:t>
+      </w:r>
+      <w:r>
+        <w:rPr>
+          <w:rStyle w:val="token"/>
+          <w:rFonts w:ascii="Consolas" w:hAnsi="Consolas"/>
+          <w:color w:val="D1949E"/>
+        </w:rPr>
+        <w:t>var</w:t>
+      </w:r>
+      <w:r>
+        <w:rPr>
+          <w:rStyle w:val="HTMLCode"/>
+          <w:rFonts w:ascii="Consolas" w:hAnsi="Consolas"/>
+          <w:color w:val="FFFFFF"/>
+        </w:rPr>
+        <w:t xml:space="preserve"> xhttpForPost </w:t>
+      </w:r>
+      <w:r>
+        <w:rPr>
+          <w:rStyle w:val="token"/>
+          <w:rFonts w:ascii="Consolas" w:hAnsi="Consolas"/>
+          <w:color w:val="F5B83D"/>
+        </w:rPr>
+        <w:t>=</w:t>
+      </w:r>
+      <w:r>
+        <w:rPr>
+          <w:rStyle w:val="HTMLCode"/>
+          <w:rFonts w:ascii="Consolas" w:hAnsi="Consolas"/>
+          <w:color w:val="FFFFFF"/>
+        </w:rPr>
+        <w:t xml:space="preserve"> </w:t>
+      </w:r>
+      <w:r>
+        <w:rPr>
+          <w:rStyle w:val="token"/>
+          <w:rFonts w:ascii="Consolas" w:hAnsi="Consolas"/>
+          <w:color w:val="D1949E"/>
+        </w:rPr>
+        <w:t>new</w:t>
+      </w:r>
+      <w:r>
+        <w:rPr>
+          <w:rStyle w:val="HTMLCode"/>
+          <w:rFonts w:ascii="Consolas" w:hAnsi="Consolas"/>
+          <w:color w:val="FFFFFF"/>
+        </w:rPr>
+        <w:t xml:space="preserve"> </w:t>
+      </w:r>
+      <w:r>
+        <w:rPr>
+          <w:rStyle w:val="token"/>
+          <w:rFonts w:ascii="Consolas" w:hAnsi="Consolas"/>
+          <w:color w:val="FFFFFF"/>
+        </w:rPr>
+        <w:t>XMLHttpRequest()</w:t>
+      </w:r>
+    </w:p>
+    <w:p>
+      <w:pPr>
+        <w:pStyle w:val="HTMLPreformatted"/>
+        <w:shd w:val="clear" w:color="auto" w:fill="33332D"/>
+        <w:rPr>
+          <w:rStyle w:val="HTMLCode"/>
+          <w:rFonts w:ascii="Consolas" w:hAnsi="Consolas"/>
+          <w:color w:val="FFFFFF"/>
+        </w:rPr>
+      </w:pPr>
+      <w:r>
+        <w:rPr>
+          <w:rStyle w:val="HTMLCode"/>
+          <w:rFonts w:ascii="Consolas" w:hAnsi="Consolas"/>
+          <w:color w:val="FFFFFF"/>
+        </w:rPr>
+        <w:t xml:space="preserve">  </w:t>
+      </w:r>
+      <w:r>
+        <w:rPr>
+          <w:rStyle w:val="token"/>
+          <w:rFonts w:ascii="Consolas" w:hAnsi="Consolas"/>
+          <w:color w:val="998066"/>
+        </w:rPr>
+        <w:t>// ...</w:t>
+      </w:r>
+    </w:p>
+    <w:p>
+      <w:pPr>
+        <w:pStyle w:val="HTMLPreformatted"/>
+        <w:shd w:val="clear" w:color="auto" w:fill="33332D"/>
+        <w:rPr>
+          <w:rStyle w:val="HTMLCode"/>
+          <w:rFonts w:ascii="Consolas" w:hAnsi="Consolas"/>
+          <w:color w:val="FFFFFF"/>
+        </w:rPr>
+      </w:pPr>
+    </w:p>
+    <w:p>
+      <w:pPr>
+        <w:pStyle w:val="HTMLPreformatted"/>
+        <w:shd w:val="clear" w:color="auto" w:fill="33332D"/>
+        <w:rPr>
+          <w:rStyle w:val="HTMLCode"/>
+          <w:rFonts w:ascii="Consolas" w:hAnsi="Consolas"/>
+          <w:color w:val="FFFFFF"/>
+        </w:rPr>
+      </w:pPr>
+      <w:r>
+        <w:rPr>
+          <w:rStyle w:val="HTMLCode"/>
+          <w:rFonts w:ascii="Consolas" w:hAnsi="Consolas"/>
+          <w:color w:val="FFFFFF"/>
+        </w:rPr>
+        <w:t xml:space="preserve">  xhttpForPost</w:t>
+      </w:r>
+      <w:r>
+        <w:rPr>
+          <w:rStyle w:val="token"/>
+          <w:rFonts w:ascii="Consolas" w:hAnsi="Consolas"/>
+          <w:color w:val="FFFFFF"/>
+        </w:rPr>
+        <w:t>.open(</w:t>
+      </w:r>
+      <w:r>
+        <w:rPr>
+          <w:rStyle w:val="token"/>
+          <w:rFonts w:ascii="Consolas" w:hAnsi="Consolas"/>
+          <w:color w:val="BDE052"/>
+        </w:rPr>
+        <w:t>'POST'</w:t>
+      </w:r>
+      <w:r>
+        <w:rPr>
+          <w:rStyle w:val="token"/>
+          <w:rFonts w:ascii="Consolas" w:hAnsi="Consolas"/>
+          <w:color w:val="FFFFFF"/>
+        </w:rPr>
+        <w:t>,</w:t>
+      </w:r>
+      <w:r>
+        <w:rPr>
+          <w:rStyle w:val="HTMLCode"/>
+          <w:rFonts w:ascii="Consolas" w:hAnsi="Consolas"/>
+          <w:color w:val="FFFFFF"/>
+        </w:rPr>
+        <w:t xml:space="preserve"> </w:t>
+      </w:r>
+      <w:r>
+        <w:rPr>
+          <w:rStyle w:val="token"/>
+          <w:rFonts w:ascii="Consolas" w:hAnsi="Consolas"/>
+          <w:color w:val="BDE052"/>
+        </w:rPr>
+        <w:t>'/new_note_spa'</w:t>
+      </w:r>
+      <w:r>
+        <w:rPr>
+          <w:rStyle w:val="token"/>
+          <w:rFonts w:ascii="Consolas" w:hAnsi="Consolas"/>
+          <w:color w:val="FFFFFF"/>
+        </w:rPr>
+        <w:t>,</w:t>
+      </w:r>
+      <w:r>
+        <w:rPr>
+          <w:rStyle w:val="HTMLCode"/>
+          <w:rFonts w:ascii="Consolas" w:hAnsi="Consolas"/>
+          <w:color w:val="FFFFFF"/>
+        </w:rPr>
+        <w:t xml:space="preserve"> </w:t>
+      </w:r>
+      <w:r>
+        <w:rPr>
+          <w:rStyle w:val="token"/>
+          <w:rFonts w:ascii="Consolas" w:hAnsi="Consolas"/>
+          <w:color w:val="D1949E"/>
+        </w:rPr>
+        <w:t>true</w:t>
+      </w:r>
+      <w:r>
+        <w:rPr>
+          <w:rStyle w:val="token"/>
+          <w:rFonts w:ascii="Consolas" w:hAnsi="Consolas"/>
+          <w:color w:val="FFFFFF"/>
+        </w:rPr>
+        <w:t>)</w:t>
+      </w:r>
+    </w:p>
+    <w:p>
+      <w:pPr>
+        <w:pStyle w:val="HTMLPreformatted"/>
+        <w:shd w:val="clear" w:color="auto" w:fill="33332D"/>
+        <w:rPr>
+          <w:rStyle w:val="HTMLCode"/>
+          <w:rFonts w:ascii="Consolas" w:hAnsi="Consolas"/>
+          <w:color w:val="FFFFFF"/>
+        </w:rPr>
+      </w:pPr>
+      <w:r>
+        <w:rPr>
+          <w:rStyle w:val="HTMLCode"/>
+          <w:rFonts w:ascii="Consolas" w:hAnsi="Consolas"/>
+          <w:color w:val="FFFFFF"/>
+        </w:rPr>
+        <w:t xml:space="preserve">  xhttpForPost</w:t>
+      </w:r>
+      <w:r>
+        <w:rPr>
+          <w:rStyle w:val="token"/>
+          <w:rFonts w:ascii="Consolas" w:hAnsi="Consolas"/>
+          <w:color w:val="FFFFFF"/>
+        </w:rPr>
+        <w:t>.setRequestHeader(</w:t>
+      </w:r>
+    </w:p>
+    <w:p>
+      <w:pPr>
+        <w:pStyle w:val="HTMLPreformatted"/>
+        <w:shd w:val="clear" w:color="auto" w:fill="33332D"/>
+        <w:rPr>
+          <w:rStyle w:val="HTMLCode"/>
+          <w:rFonts w:ascii="Consolas" w:hAnsi="Consolas"/>
+          <w:color w:val="FFFFFF"/>
+        </w:rPr>
+      </w:pPr>
+      <w:r>
+        <w:rPr>
+          <w:rStyle w:val="HTMLCode"/>
+          <w:rFonts w:ascii="Consolas" w:hAnsi="Consolas"/>
+          <w:color w:val="FFFFFF"/>
+        </w:rPr>
+        <w:t xml:space="preserve">    </w:t>
+      </w:r>
+      <w:r>
+        <w:rPr>
+          <w:rStyle w:val="token"/>
+          <w:rFonts w:ascii="Consolas" w:hAnsi="Consolas"/>
+          <w:color w:val="BDE052"/>
+        </w:rPr>
+        <w:t>'Content-type'</w:t>
+      </w:r>
+      <w:r>
+        <w:rPr>
+          <w:rStyle w:val="token"/>
+          <w:rFonts w:ascii="Consolas" w:hAnsi="Consolas"/>
+          <w:color w:val="FFFFFF"/>
+        </w:rPr>
+        <w:t>,</w:t>
+      </w:r>
+      <w:r>
+        <w:rPr>
+          <w:rStyle w:val="HTMLCode"/>
+          <w:rFonts w:ascii="Consolas" w:hAnsi="Consolas"/>
+          <w:color w:val="FFFFFF"/>
+        </w:rPr>
+        <w:t xml:space="preserve"> </w:t>
+      </w:r>
+      <w:r>
+        <w:rPr>
+          <w:rStyle w:val="token"/>
+          <w:rFonts w:ascii="Consolas" w:hAnsi="Consolas"/>
+          <w:color w:val="BDE052"/>
+        </w:rPr>
+        <w:t>'application/json'</w:t>
+      </w:r>
+    </w:p>
+    <w:p>
+      <w:pPr>
+        <w:pStyle w:val="HTMLPreformatted"/>
+        <w:shd w:val="clear" w:color="auto" w:fill="33332D"/>
+        <w:rPr>
+          <w:rStyle w:val="HTMLCode"/>
+          <w:rFonts w:ascii="Consolas" w:hAnsi="Consolas"/>
+          <w:color w:val="FFFFFF"/>
+        </w:rPr>
+      </w:pPr>
+      <w:r>
+        <w:rPr>
+          <w:rStyle w:val="HTMLCode"/>
+          <w:rFonts w:ascii="Consolas" w:hAnsi="Consolas"/>
+          <w:color w:val="FFFFFF"/>
+        </w:rPr>
+        <w:t xml:space="preserve">  </w:t>
+      </w:r>
+      <w:r>
+        <w:rPr>
+          <w:rStyle w:val="token"/>
+          <w:rFonts w:ascii="Consolas" w:hAnsi="Consolas"/>
+          <w:color w:val="FFFFFF"/>
+        </w:rPr>
+        <w:t>)</w:t>
+      </w:r>
+    </w:p>
+    <w:p>
+      <w:pPr>
+        <w:pStyle w:val="HTMLPreformatted"/>
+        <w:shd w:val="clear" w:color="auto" w:fill="33332D"/>
+        <w:rPr>
+          <w:rStyle w:val="HTMLCode"/>
+          <w:rFonts w:ascii="Consolas" w:hAnsi="Consolas"/>
+          <w:color w:val="FFFFFF"/>
+        </w:rPr>
+      </w:pPr>
+      <w:r>
+        <w:rPr>
+          <w:rStyle w:val="HTMLCode"/>
+          <w:rFonts w:ascii="Consolas" w:hAnsi="Consolas"/>
+          <w:color w:val="FFFFFF"/>
+        </w:rPr>
+        <w:t xml:space="preserve">  xhttpForPost</w:t>
+      </w:r>
+      <w:r>
+        <w:rPr>
+          <w:rStyle w:val="token"/>
+          <w:rFonts w:ascii="Consolas" w:hAnsi="Consolas"/>
+          <w:color w:val="FFFFFF"/>
+        </w:rPr>
+        <w:t>.send(</w:t>
+      </w:r>
+      <w:r>
+        <w:rPr>
+          <w:rStyle w:val="token"/>
+          <w:rFonts w:ascii="Consolas" w:hAnsi="Consolas"/>
+          <w:color w:val="D1949E"/>
+        </w:rPr>
+        <w:t>JSON</w:t>
+      </w:r>
+      <w:r>
+        <w:rPr>
+          <w:rStyle w:val="token"/>
+          <w:rFonts w:ascii="Consolas" w:hAnsi="Consolas"/>
+          <w:color w:val="FFFFFF"/>
+        </w:rPr>
+        <w:t>.stringify(</w:t>
+      </w:r>
+      <w:r>
+        <w:rPr>
+          <w:rStyle w:val="HTMLCode"/>
+          <w:rFonts w:ascii="Consolas" w:hAnsi="Consolas"/>
+          <w:color w:val="FFFFFF"/>
+        </w:rPr>
+        <w:t>note</w:t>
+      </w:r>
+      <w:r>
+        <w:rPr>
+          <w:rStyle w:val="token"/>
+          <w:rFonts w:ascii="Consolas" w:hAnsi="Consolas"/>
+          <w:color w:val="FFFFFF"/>
+        </w:rPr>
+        <w:t>))</w:t>
+      </w:r>
+    </w:p>
+    <w:p>
+      <w:pPr>
+        <w:pStyle w:val="HTMLPreformatted"/>
+        <w:shd w:val="clear" w:color="auto" w:fill="33332D"/>
+        <w:rPr>
+          <w:rFonts w:ascii="IBM Plex Mono" w:hAnsi="IBM Plex Mono"/>
+          <w:color w:val="FFFFFF"/>
+        </w:rPr>
+      </w:pPr>
+      <w:r>
+        <w:rPr>
+          <w:rStyle w:val="token"/>
+          <w:rFonts w:ascii="Consolas" w:hAnsi="Consolas"/>
+          <w:color w:val="FFFFFF"/>
+        </w:rPr>
+        <w:t>}</w:t>
+      </w:r>
+    </w:p>
+    <w:p/>
+    <w:p/>
+    <w:p>
+      <w:pPr>
+        <w:pStyle w:val="ListParagraph"/>
+        <w:numPr>
+          <w:ilvl w:val="0"/>
+          <w:numId w:val="6"/>
+        </w:numPr>
+      </w:pPr>
+      <w:r>
+        <w:t>JavaScript libraries</w:t>
+      </w:r>
+    </w:p>
+    <w:p>
+      <w:pPr>
+        <w:pStyle w:val="ListParagraph"/>
+        <w:numPr>
+          <w:ilvl w:val="1"/>
+          <w:numId w:val="6"/>
+        </w:numPr>
+      </w:pPr>
+      <w:r>
+        <w:t>Vanilla JS – using only the DOM-API and JS to manipulate page structures</w:t>
+      </w:r>
+    </w:p>
+    <w:p>
+      <w:pPr>
+        <w:pStyle w:val="ListParagraph"/>
+        <w:numPr>
+          <w:ilvl w:val="1"/>
+          <w:numId w:val="6"/>
+        </w:numPr>
+      </w:pPr>
+      <w:r>
+        <w:t>jQuery – easier tools to use than the DOM-API</w:t>
+      </w:r>
+    </w:p>
+    <w:p>
+      <w:pPr>
+        <w:pStyle w:val="ListParagraph"/>
+        <w:numPr>
+          <w:ilvl w:val="2"/>
+          <w:numId w:val="6"/>
+        </w:numPr>
+      </w:pPr>
+      <w:r>
+        <w:t>What made it successful? Cross-browser compatibility</w:t>
+      </w:r>
+    </w:p>
+    <w:p>
+      <w:pPr>
+        <w:pStyle w:val="ListParagraph"/>
+        <w:numPr>
+          <w:ilvl w:val="2"/>
+          <w:numId w:val="6"/>
+        </w:numPr>
+      </w:pPr>
+      <w:r>
+        <w:t>jQuery was succeeded by BackboneJS then AngularJS then Facebook’s React and Redux then VueJS</w:t>
+      </w:r>
+    </w:p>
+    <w:p>
+      <w:pPr>
+        <w:pStyle w:val="ListParagraph"/>
+        <w:numPr>
+          <w:ilvl w:val="0"/>
+          <w:numId w:val="6"/>
+        </w:numPr>
+      </w:pPr>
+      <w:r>
+        <w:t>‘Full stack web development’</w:t>
+      </w:r>
+    </w:p>
+    <w:p>
+      <w:pPr>
+        <w:pStyle w:val="ListParagraph"/>
+        <w:numPr>
+          <w:ilvl w:val="1"/>
+          <w:numId w:val="6"/>
+        </w:numPr>
+      </w:pPr>
+      <w:r>
+        <w:t>The buzzword of ‘full stack’</w:t>
+      </w:r>
+    </w:p>
+    <w:p>
+      <w:pPr>
+        <w:pStyle w:val="ListParagraph"/>
+        <w:numPr>
+          <w:ilvl w:val="2"/>
+          <w:numId w:val="6"/>
+        </w:numPr>
+      </w:pPr>
+      <w:r>
+        <w:t>All web applications require layers – the browser (user end) and the server (bottom). Below the server is the database layer. Therefore we can think of the architecture of web design as a kind of stack of layers</w:t>
+      </w:r>
+    </w:p>
+    <w:p>
+      <w:pPr>
+        <w:pStyle w:val="ListParagraph"/>
+        <w:numPr>
+          <w:ilvl w:val="0"/>
+          <w:numId w:val="6"/>
+        </w:numPr>
+      </w:pPr>
+      <w:r>
+        <w:t>JavaScript fatigue</w:t>
+      </w:r>
+    </w:p>
+    <w:p>
+      <w:pPr>
+        <w:pStyle w:val="ListParagraph"/>
+        <w:numPr>
+          <w:ilvl w:val="1"/>
+          <w:numId w:val="6"/>
+        </w:numPr>
+      </w:pPr>
+      <w:r>
+        <w:t>Full stack web dev. is challenging. Things happening in many places at once, which makes debugging harder – the async way its runtime environments work brings its own challenges</w:t>
+      </w:r>
+    </w:p>
+    <w:p>
+      <w:pPr>
+        <w:pStyle w:val="ListParagraph"/>
+        <w:numPr>
+          <w:ilvl w:val="1"/>
+          <w:numId w:val="6"/>
+        </w:numPr>
+      </w:pPr>
+      <w:r>
+        <w:t xml:space="preserve">Communicating on the web demands HTTP understanding </w:t>
+      </w:r>
+    </w:p>
+    <w:p>
+      <w:pPr>
+        <w:pStyle w:val="ListParagraph"/>
+        <w:numPr>
+          <w:ilvl w:val="1"/>
+          <w:numId w:val="6"/>
+        </w:numPr>
+      </w:pPr>
+      <w:r>
+        <w:t>Also be able to manage databases, server administration and configuration</w:t>
+      </w:r>
+    </w:p>
+    <w:p>
+      <w:pPr>
+        <w:pStyle w:val="ListParagraph"/>
+        <w:numPr>
+          <w:ilvl w:val="1"/>
+          <w:numId w:val="6"/>
+        </w:numPr>
+      </w:pPr>
+      <w:r>
+        <w:t>JS fatigue has become associated with the pace of change within the ecosystem – tools, libraries, the language itself</w:t>
       </w:r>
     </w:p>
     <w:p/>
@@ -403,9 +4576,9 @@
     </w:lvl>
   </w:abstractNum>
   <w:abstractNum w:abstractNumId="1" w15:restartNumberingAfterBreak="0">
-    <w:nsid w:val="4BCA5218"/>
+    <w:nsid w:val="1BB94273"/>
     <w:multiLevelType w:val="hybridMultilevel"/>
-    <w:tmpl w:val="6FBE40B0"/>
+    <w:tmpl w:val="ED76479C"/>
     <w:lvl w:ilvl="0" w:tplc="0C090001">
       <w:start w:val="1"/>
       <w:numFmt w:val="bullet"/>
@@ -515,11 +4688,475 @@
       </w:rPr>
     </w:lvl>
   </w:abstractNum>
+  <w:abstractNum w:abstractNumId="2" w15:restartNumberingAfterBreak="0">
+    <w:nsid w:val="220B3826"/>
+    <w:multiLevelType w:val="hybridMultilevel"/>
+    <w:tmpl w:val="5832113A"/>
+    <w:lvl w:ilvl="0" w:tplc="0C090001">
+      <w:start w:val="1"/>
+      <w:numFmt w:val="bullet"/>
+      <w:lvlText w:val=""/>
+      <w:lvlJc w:val="left"/>
+      <w:pPr>
+        <w:ind w:left="720" w:hanging="360"/>
+      </w:pPr>
+      <w:rPr>
+        <w:rFonts w:ascii="Symbol" w:hAnsi="Symbol" w:hint="default"/>
+      </w:rPr>
+    </w:lvl>
+    <w:lvl w:ilvl="1" w:tplc="0C090003">
+      <w:start w:val="1"/>
+      <w:numFmt w:val="bullet"/>
+      <w:lvlText w:val="o"/>
+      <w:lvlJc w:val="left"/>
+      <w:pPr>
+        <w:ind w:left="1440" w:hanging="360"/>
+      </w:pPr>
+      <w:rPr>
+        <w:rFonts w:ascii="Courier New" w:hAnsi="Courier New" w:cs="Courier New" w:hint="default"/>
+      </w:rPr>
+    </w:lvl>
+    <w:lvl w:ilvl="2" w:tplc="0C090005">
+      <w:start w:val="1"/>
+      <w:numFmt w:val="bullet"/>
+      <w:lvlText w:val=""/>
+      <w:lvlJc w:val="left"/>
+      <w:pPr>
+        <w:ind w:left="2160" w:hanging="360"/>
+      </w:pPr>
+      <w:rPr>
+        <w:rFonts w:ascii="Wingdings" w:hAnsi="Wingdings" w:hint="default"/>
+      </w:rPr>
+    </w:lvl>
+    <w:lvl w:ilvl="3" w:tplc="0C090001" w:tentative="1">
+      <w:start w:val="1"/>
+      <w:numFmt w:val="bullet"/>
+      <w:lvlText w:val=""/>
+      <w:lvlJc w:val="left"/>
+      <w:pPr>
+        <w:ind w:left="2880" w:hanging="360"/>
+      </w:pPr>
+      <w:rPr>
+        <w:rFonts w:ascii="Symbol" w:hAnsi="Symbol" w:hint="default"/>
+      </w:rPr>
+    </w:lvl>
+    <w:lvl w:ilvl="4" w:tplc="0C090003" w:tentative="1">
+      <w:start w:val="1"/>
+      <w:numFmt w:val="bullet"/>
+      <w:lvlText w:val="o"/>
+      <w:lvlJc w:val="left"/>
+      <w:pPr>
+        <w:ind w:left="3600" w:hanging="360"/>
+      </w:pPr>
+      <w:rPr>
+        <w:rFonts w:ascii="Courier New" w:hAnsi="Courier New" w:cs="Courier New" w:hint="default"/>
+      </w:rPr>
+    </w:lvl>
+    <w:lvl w:ilvl="5" w:tplc="0C090005" w:tentative="1">
+      <w:start w:val="1"/>
+      <w:numFmt w:val="bullet"/>
+      <w:lvlText w:val=""/>
+      <w:lvlJc w:val="left"/>
+      <w:pPr>
+        <w:ind w:left="4320" w:hanging="360"/>
+      </w:pPr>
+      <w:rPr>
+        <w:rFonts w:ascii="Wingdings" w:hAnsi="Wingdings" w:hint="default"/>
+      </w:rPr>
+    </w:lvl>
+    <w:lvl w:ilvl="6" w:tplc="0C090001" w:tentative="1">
+      <w:start w:val="1"/>
+      <w:numFmt w:val="bullet"/>
+      <w:lvlText w:val=""/>
+      <w:lvlJc w:val="left"/>
+      <w:pPr>
+        <w:ind w:left="5040" w:hanging="360"/>
+      </w:pPr>
+      <w:rPr>
+        <w:rFonts w:ascii="Symbol" w:hAnsi="Symbol" w:hint="default"/>
+      </w:rPr>
+    </w:lvl>
+    <w:lvl w:ilvl="7" w:tplc="0C090003" w:tentative="1">
+      <w:start w:val="1"/>
+      <w:numFmt w:val="bullet"/>
+      <w:lvlText w:val="o"/>
+      <w:lvlJc w:val="left"/>
+      <w:pPr>
+        <w:ind w:left="5760" w:hanging="360"/>
+      </w:pPr>
+      <w:rPr>
+        <w:rFonts w:ascii="Courier New" w:hAnsi="Courier New" w:cs="Courier New" w:hint="default"/>
+      </w:rPr>
+    </w:lvl>
+    <w:lvl w:ilvl="8" w:tplc="0C090005" w:tentative="1">
+      <w:start w:val="1"/>
+      <w:numFmt w:val="bullet"/>
+      <w:lvlText w:val=""/>
+      <w:lvlJc w:val="left"/>
+      <w:pPr>
+        <w:ind w:left="6480" w:hanging="360"/>
+      </w:pPr>
+      <w:rPr>
+        <w:rFonts w:ascii="Wingdings" w:hAnsi="Wingdings" w:hint="default"/>
+      </w:rPr>
+    </w:lvl>
+  </w:abstractNum>
+  <w:abstractNum w:abstractNumId="3" w15:restartNumberingAfterBreak="0">
+    <w:nsid w:val="23356A46"/>
+    <w:multiLevelType w:val="hybridMultilevel"/>
+    <w:tmpl w:val="7EB2DC88"/>
+    <w:lvl w:ilvl="0" w:tplc="0C090001">
+      <w:start w:val="1"/>
+      <w:numFmt w:val="bullet"/>
+      <w:lvlText w:val=""/>
+      <w:lvlJc w:val="left"/>
+      <w:pPr>
+        <w:ind w:left="720" w:hanging="360"/>
+      </w:pPr>
+      <w:rPr>
+        <w:rFonts w:ascii="Symbol" w:hAnsi="Symbol" w:hint="default"/>
+      </w:rPr>
+    </w:lvl>
+    <w:lvl w:ilvl="1" w:tplc="0C090003">
+      <w:start w:val="1"/>
+      <w:numFmt w:val="bullet"/>
+      <w:lvlText w:val="o"/>
+      <w:lvlJc w:val="left"/>
+      <w:pPr>
+        <w:ind w:left="1440" w:hanging="360"/>
+      </w:pPr>
+      <w:rPr>
+        <w:rFonts w:ascii="Courier New" w:hAnsi="Courier New" w:cs="Courier New" w:hint="default"/>
+      </w:rPr>
+    </w:lvl>
+    <w:lvl w:ilvl="2" w:tplc="0C090005">
+      <w:start w:val="1"/>
+      <w:numFmt w:val="bullet"/>
+      <w:lvlText w:val=""/>
+      <w:lvlJc w:val="left"/>
+      <w:pPr>
+        <w:ind w:left="2160" w:hanging="360"/>
+      </w:pPr>
+      <w:rPr>
+        <w:rFonts w:ascii="Wingdings" w:hAnsi="Wingdings" w:hint="default"/>
+      </w:rPr>
+    </w:lvl>
+    <w:lvl w:ilvl="3" w:tplc="0C090001" w:tentative="1">
+      <w:start w:val="1"/>
+      <w:numFmt w:val="bullet"/>
+      <w:lvlText w:val=""/>
+      <w:lvlJc w:val="left"/>
+      <w:pPr>
+        <w:ind w:left="2880" w:hanging="360"/>
+      </w:pPr>
+      <w:rPr>
+        <w:rFonts w:ascii="Symbol" w:hAnsi="Symbol" w:hint="default"/>
+      </w:rPr>
+    </w:lvl>
+    <w:lvl w:ilvl="4" w:tplc="0C090003" w:tentative="1">
+      <w:start w:val="1"/>
+      <w:numFmt w:val="bullet"/>
+      <w:lvlText w:val="o"/>
+      <w:lvlJc w:val="left"/>
+      <w:pPr>
+        <w:ind w:left="3600" w:hanging="360"/>
+      </w:pPr>
+      <w:rPr>
+        <w:rFonts w:ascii="Courier New" w:hAnsi="Courier New" w:cs="Courier New" w:hint="default"/>
+      </w:rPr>
+    </w:lvl>
+    <w:lvl w:ilvl="5" w:tplc="0C090005" w:tentative="1">
+      <w:start w:val="1"/>
+      <w:numFmt w:val="bullet"/>
+      <w:lvlText w:val=""/>
+      <w:lvlJc w:val="left"/>
+      <w:pPr>
+        <w:ind w:left="4320" w:hanging="360"/>
+      </w:pPr>
+      <w:rPr>
+        <w:rFonts w:ascii="Wingdings" w:hAnsi="Wingdings" w:hint="default"/>
+      </w:rPr>
+    </w:lvl>
+    <w:lvl w:ilvl="6" w:tplc="0C090001" w:tentative="1">
+      <w:start w:val="1"/>
+      <w:numFmt w:val="bullet"/>
+      <w:lvlText w:val=""/>
+      <w:lvlJc w:val="left"/>
+      <w:pPr>
+        <w:ind w:left="5040" w:hanging="360"/>
+      </w:pPr>
+      <w:rPr>
+        <w:rFonts w:ascii="Symbol" w:hAnsi="Symbol" w:hint="default"/>
+      </w:rPr>
+    </w:lvl>
+    <w:lvl w:ilvl="7" w:tplc="0C090003" w:tentative="1">
+      <w:start w:val="1"/>
+      <w:numFmt w:val="bullet"/>
+      <w:lvlText w:val="o"/>
+      <w:lvlJc w:val="left"/>
+      <w:pPr>
+        <w:ind w:left="5760" w:hanging="360"/>
+      </w:pPr>
+      <w:rPr>
+        <w:rFonts w:ascii="Courier New" w:hAnsi="Courier New" w:cs="Courier New" w:hint="default"/>
+      </w:rPr>
+    </w:lvl>
+    <w:lvl w:ilvl="8" w:tplc="0C090005" w:tentative="1">
+      <w:start w:val="1"/>
+      <w:numFmt w:val="bullet"/>
+      <w:lvlText w:val=""/>
+      <w:lvlJc w:val="left"/>
+      <w:pPr>
+        <w:ind w:left="6480" w:hanging="360"/>
+      </w:pPr>
+      <w:rPr>
+        <w:rFonts w:ascii="Wingdings" w:hAnsi="Wingdings" w:hint="default"/>
+      </w:rPr>
+    </w:lvl>
+  </w:abstractNum>
+  <w:abstractNum w:abstractNumId="4" w15:restartNumberingAfterBreak="0">
+    <w:nsid w:val="39412D94"/>
+    <w:multiLevelType w:val="hybridMultilevel"/>
+    <w:tmpl w:val="9888181A"/>
+    <w:lvl w:ilvl="0" w:tplc="0C090001">
+      <w:start w:val="1"/>
+      <w:numFmt w:val="bullet"/>
+      <w:lvlText w:val=""/>
+      <w:lvlJc w:val="left"/>
+      <w:pPr>
+        <w:ind w:left="720" w:hanging="360"/>
+      </w:pPr>
+      <w:rPr>
+        <w:rFonts w:ascii="Symbol" w:hAnsi="Symbol" w:hint="default"/>
+      </w:rPr>
+    </w:lvl>
+    <w:lvl w:ilvl="1" w:tplc="0C090003">
+      <w:start w:val="1"/>
+      <w:numFmt w:val="bullet"/>
+      <w:lvlText w:val="o"/>
+      <w:lvlJc w:val="left"/>
+      <w:pPr>
+        <w:ind w:left="1440" w:hanging="360"/>
+      </w:pPr>
+      <w:rPr>
+        <w:rFonts w:ascii="Courier New" w:hAnsi="Courier New" w:cs="Courier New" w:hint="default"/>
+      </w:rPr>
+    </w:lvl>
+    <w:lvl w:ilvl="2" w:tplc="0C090005" w:tentative="1">
+      <w:start w:val="1"/>
+      <w:numFmt w:val="bullet"/>
+      <w:lvlText w:val=""/>
+      <w:lvlJc w:val="left"/>
+      <w:pPr>
+        <w:ind w:left="2160" w:hanging="360"/>
+      </w:pPr>
+      <w:rPr>
+        <w:rFonts w:ascii="Wingdings" w:hAnsi="Wingdings" w:hint="default"/>
+      </w:rPr>
+    </w:lvl>
+    <w:lvl w:ilvl="3" w:tplc="0C090001" w:tentative="1">
+      <w:start w:val="1"/>
+      <w:numFmt w:val="bullet"/>
+      <w:lvlText w:val=""/>
+      <w:lvlJc w:val="left"/>
+      <w:pPr>
+        <w:ind w:left="2880" w:hanging="360"/>
+      </w:pPr>
+      <w:rPr>
+        <w:rFonts w:ascii="Symbol" w:hAnsi="Symbol" w:hint="default"/>
+      </w:rPr>
+    </w:lvl>
+    <w:lvl w:ilvl="4" w:tplc="0C090003" w:tentative="1">
+      <w:start w:val="1"/>
+      <w:numFmt w:val="bullet"/>
+      <w:lvlText w:val="o"/>
+      <w:lvlJc w:val="left"/>
+      <w:pPr>
+        <w:ind w:left="3600" w:hanging="360"/>
+      </w:pPr>
+      <w:rPr>
+        <w:rFonts w:ascii="Courier New" w:hAnsi="Courier New" w:cs="Courier New" w:hint="default"/>
+      </w:rPr>
+    </w:lvl>
+    <w:lvl w:ilvl="5" w:tplc="0C090005" w:tentative="1">
+      <w:start w:val="1"/>
+      <w:numFmt w:val="bullet"/>
+      <w:lvlText w:val=""/>
+      <w:lvlJc w:val="left"/>
+      <w:pPr>
+        <w:ind w:left="4320" w:hanging="360"/>
+      </w:pPr>
+      <w:rPr>
+        <w:rFonts w:ascii="Wingdings" w:hAnsi="Wingdings" w:hint="default"/>
+      </w:rPr>
+    </w:lvl>
+    <w:lvl w:ilvl="6" w:tplc="0C090001" w:tentative="1">
+      <w:start w:val="1"/>
+      <w:numFmt w:val="bullet"/>
+      <w:lvlText w:val=""/>
+      <w:lvlJc w:val="left"/>
+      <w:pPr>
+        <w:ind w:left="5040" w:hanging="360"/>
+      </w:pPr>
+      <w:rPr>
+        <w:rFonts w:ascii="Symbol" w:hAnsi="Symbol" w:hint="default"/>
+      </w:rPr>
+    </w:lvl>
+    <w:lvl w:ilvl="7" w:tplc="0C090003" w:tentative="1">
+      <w:start w:val="1"/>
+      <w:numFmt w:val="bullet"/>
+      <w:lvlText w:val="o"/>
+      <w:lvlJc w:val="left"/>
+      <w:pPr>
+        <w:ind w:left="5760" w:hanging="360"/>
+      </w:pPr>
+      <w:rPr>
+        <w:rFonts w:ascii="Courier New" w:hAnsi="Courier New" w:cs="Courier New" w:hint="default"/>
+      </w:rPr>
+    </w:lvl>
+    <w:lvl w:ilvl="8" w:tplc="0C090005" w:tentative="1">
+      <w:start w:val="1"/>
+      <w:numFmt w:val="bullet"/>
+      <w:lvlText w:val=""/>
+      <w:lvlJc w:val="left"/>
+      <w:pPr>
+        <w:ind w:left="6480" w:hanging="360"/>
+      </w:pPr>
+      <w:rPr>
+        <w:rFonts w:ascii="Wingdings" w:hAnsi="Wingdings" w:hint="default"/>
+      </w:rPr>
+    </w:lvl>
+  </w:abstractNum>
+  <w:abstractNum w:abstractNumId="5" w15:restartNumberingAfterBreak="0">
+    <w:nsid w:val="4BCA5218"/>
+    <w:multiLevelType w:val="hybridMultilevel"/>
+    <w:tmpl w:val="6FBE40B0"/>
+    <w:lvl w:ilvl="0" w:tplc="0C090001">
+      <w:start w:val="1"/>
+      <w:numFmt w:val="bullet"/>
+      <w:lvlText w:val=""/>
+      <w:lvlJc w:val="left"/>
+      <w:pPr>
+        <w:ind w:left="720" w:hanging="360"/>
+      </w:pPr>
+      <w:rPr>
+        <w:rFonts w:ascii="Symbol" w:hAnsi="Symbol" w:hint="default"/>
+      </w:rPr>
+    </w:lvl>
+    <w:lvl w:ilvl="1" w:tplc="0C090003">
+      <w:start w:val="1"/>
+      <w:numFmt w:val="bullet"/>
+      <w:lvlText w:val="o"/>
+      <w:lvlJc w:val="left"/>
+      <w:pPr>
+        <w:ind w:left="1440" w:hanging="360"/>
+      </w:pPr>
+      <w:rPr>
+        <w:rFonts w:ascii="Courier New" w:hAnsi="Courier New" w:cs="Courier New" w:hint="default"/>
+      </w:rPr>
+    </w:lvl>
+    <w:lvl w:ilvl="2" w:tplc="0C090005" w:tentative="1">
+      <w:start w:val="1"/>
+      <w:numFmt w:val="bullet"/>
+      <w:lvlText w:val=""/>
+      <w:lvlJc w:val="left"/>
+      <w:pPr>
+        <w:ind w:left="2160" w:hanging="360"/>
+      </w:pPr>
+      <w:rPr>
+        <w:rFonts w:ascii="Wingdings" w:hAnsi="Wingdings" w:hint="default"/>
+      </w:rPr>
+    </w:lvl>
+    <w:lvl w:ilvl="3" w:tplc="0C090001" w:tentative="1">
+      <w:start w:val="1"/>
+      <w:numFmt w:val="bullet"/>
+      <w:lvlText w:val=""/>
+      <w:lvlJc w:val="left"/>
+      <w:pPr>
+        <w:ind w:left="2880" w:hanging="360"/>
+      </w:pPr>
+      <w:rPr>
+        <w:rFonts w:ascii="Symbol" w:hAnsi="Symbol" w:hint="default"/>
+      </w:rPr>
+    </w:lvl>
+    <w:lvl w:ilvl="4" w:tplc="0C090003" w:tentative="1">
+      <w:start w:val="1"/>
+      <w:numFmt w:val="bullet"/>
+      <w:lvlText w:val="o"/>
+      <w:lvlJc w:val="left"/>
+      <w:pPr>
+        <w:ind w:left="3600" w:hanging="360"/>
+      </w:pPr>
+      <w:rPr>
+        <w:rFonts w:ascii="Courier New" w:hAnsi="Courier New" w:cs="Courier New" w:hint="default"/>
+      </w:rPr>
+    </w:lvl>
+    <w:lvl w:ilvl="5" w:tplc="0C090005" w:tentative="1">
+      <w:start w:val="1"/>
+      <w:numFmt w:val="bullet"/>
+      <w:lvlText w:val=""/>
+      <w:lvlJc w:val="left"/>
+      <w:pPr>
+        <w:ind w:left="4320" w:hanging="360"/>
+      </w:pPr>
+      <w:rPr>
+        <w:rFonts w:ascii="Wingdings" w:hAnsi="Wingdings" w:hint="default"/>
+      </w:rPr>
+    </w:lvl>
+    <w:lvl w:ilvl="6" w:tplc="0C090001" w:tentative="1">
+      <w:start w:val="1"/>
+      <w:numFmt w:val="bullet"/>
+      <w:lvlText w:val=""/>
+      <w:lvlJc w:val="left"/>
+      <w:pPr>
+        <w:ind w:left="5040" w:hanging="360"/>
+      </w:pPr>
+      <w:rPr>
+        <w:rFonts w:ascii="Symbol" w:hAnsi="Symbol" w:hint="default"/>
+      </w:rPr>
+    </w:lvl>
+    <w:lvl w:ilvl="7" w:tplc="0C090003" w:tentative="1">
+      <w:start w:val="1"/>
+      <w:numFmt w:val="bullet"/>
+      <w:lvlText w:val="o"/>
+      <w:lvlJc w:val="left"/>
+      <w:pPr>
+        <w:ind w:left="5760" w:hanging="360"/>
+      </w:pPr>
+      <w:rPr>
+        <w:rFonts w:ascii="Courier New" w:hAnsi="Courier New" w:cs="Courier New" w:hint="default"/>
+      </w:rPr>
+    </w:lvl>
+    <w:lvl w:ilvl="8" w:tplc="0C090005" w:tentative="1">
+      <w:start w:val="1"/>
+      <w:numFmt w:val="bullet"/>
+      <w:lvlText w:val=""/>
+      <w:lvlJc w:val="left"/>
+      <w:pPr>
+        <w:ind w:left="6480" w:hanging="360"/>
+      </w:pPr>
+      <w:rPr>
+        <w:rFonts w:ascii="Wingdings" w:hAnsi="Wingdings" w:hint="default"/>
+      </w:rPr>
+    </w:lvl>
+  </w:abstractNum>
   <w:num w:numId="1">
-    <w:abstractNumId w:val="1"/>
+    <w:abstractNumId w:val="5"/>
   </w:num>
   <w:num w:numId="2">
     <w:abstractNumId w:val="0"/>
+  </w:num>
+  <w:num w:numId="3">
+    <w:abstractNumId w:val="1"/>
+  </w:num>
+  <w:num w:numId="4">
+    <w:abstractNumId w:val="4"/>
+  </w:num>
+  <w:num w:numId="5">
+    <w:abstractNumId w:val="2"/>
+  </w:num>
+  <w:num w:numId="6">
+    <w:abstractNumId w:val="3"/>
   </w:num>
 </w:numbering>
 </file>
@@ -992,6 +5629,85 @@
       <w:szCs w:val="32"/>
     </w:rPr>
   </w:style>
+  <w:style w:type="character" w:styleId="Hyperlink">
+    <w:name w:val="Hyperlink"/>
+    <w:basedOn w:val="DefaultParagraphFont"/>
+    <w:uiPriority w:val="99"/>
+    <w:unhideWhenUsed/>
+    <w:rsid w:val="00AC0322"/>
+    <w:rPr>
+      <w:color w:val="0563C1" w:themeColor="hyperlink"/>
+      <w:u w:val="single"/>
+    </w:rPr>
+  </w:style>
+  <w:style w:type="paragraph" w:styleId="HTMLPreformatted">
+    <w:name w:val="HTML Preformatted"/>
+    <w:basedOn w:val="Normal"/>
+    <w:link w:val="HTMLPreformattedChar"/>
+    <w:uiPriority w:val="99"/>
+    <w:semiHidden/>
+    <w:unhideWhenUsed/>
+    <w:rsid w:val="00906E1A"/>
+    <w:pPr>
+      <w:tabs>
+        <w:tab w:val="left" w:pos="916"/>
+        <w:tab w:val="left" w:pos="1832"/>
+        <w:tab w:val="left" w:pos="2748"/>
+        <w:tab w:val="left" w:pos="3664"/>
+        <w:tab w:val="left" w:pos="4580"/>
+        <w:tab w:val="left" w:pos="5496"/>
+        <w:tab w:val="left" w:pos="6412"/>
+        <w:tab w:val="left" w:pos="7328"/>
+        <w:tab w:val="left" w:pos="8244"/>
+        <w:tab w:val="left" w:pos="9160"/>
+        <w:tab w:val="left" w:pos="10076"/>
+        <w:tab w:val="left" w:pos="10992"/>
+        <w:tab w:val="left" w:pos="11908"/>
+        <w:tab w:val="left" w:pos="12824"/>
+        <w:tab w:val="left" w:pos="13740"/>
+        <w:tab w:val="left" w:pos="14656"/>
+      </w:tabs>
+      <w:spacing w:after="0" w:line="240" w:lineRule="auto"/>
+    </w:pPr>
+    <w:rPr>
+      <w:rFonts w:ascii="Courier New" w:eastAsia="Times New Roman" w:hAnsi="Courier New" w:cs="Courier New"/>
+      <w:sz w:val="20"/>
+      <w:szCs w:val="20"/>
+      <w:lang w:eastAsia="en-AU"/>
+    </w:rPr>
+  </w:style>
+  <w:style w:type="character" w:customStyle="1" w:styleId="HTMLPreformattedChar">
+    <w:name w:val="HTML Preformatted Char"/>
+    <w:basedOn w:val="DefaultParagraphFont"/>
+    <w:link w:val="HTMLPreformatted"/>
+    <w:uiPriority w:val="99"/>
+    <w:semiHidden/>
+    <w:rsid w:val="00906E1A"/>
+    <w:rPr>
+      <w:rFonts w:ascii="Courier New" w:eastAsia="Times New Roman" w:hAnsi="Courier New" w:cs="Courier New"/>
+      <w:sz w:val="20"/>
+      <w:szCs w:val="20"/>
+      <w:lang w:eastAsia="en-AU"/>
+    </w:rPr>
+  </w:style>
+  <w:style w:type="character" w:styleId="HTMLCode">
+    <w:name w:val="HTML Code"/>
+    <w:basedOn w:val="DefaultParagraphFont"/>
+    <w:uiPriority w:val="99"/>
+    <w:semiHidden/>
+    <w:unhideWhenUsed/>
+    <w:rsid w:val="00906E1A"/>
+    <w:rPr>
+      <w:rFonts w:ascii="Courier New" w:eastAsia="Times New Roman" w:hAnsi="Courier New" w:cs="Courier New"/>
+      <w:sz w:val="20"/>
+      <w:szCs w:val="20"/>
+    </w:rPr>
+  </w:style>
+  <w:style w:type="character" w:customStyle="1" w:styleId="token">
+    <w:name w:val="token"/>
+    <w:basedOn w:val="DefaultParagraphFont"/>
+    <w:rsid w:val="00906E1A"/>
+  </w:style>
 </w:styles>
 </file>
 

</xml_diff>